<commit_message>
PDF version of Final report and organizing folder
</commit_message>
<xml_diff>
--- a/FinalReport/Kom-19_FinalReport.docx
+++ b/FinalReport/Kom-19_FinalReport.docx
@@ -1,6 +1,6 @@
 
 <file path=word/document.xml><?xml version="1.0" encoding="utf-8"?>
-<w:document xmlns:wpc="http://schemas.microsoft.com/office/word/2010/wordprocessingCanvas" xmlns:cx="http://schemas.microsoft.com/office/drawing/2014/chartex" xmlns:cx1="http://schemas.microsoft.com/office/drawing/2015/9/8/chartex" xmlns:cx2="http://schemas.microsoft.com/office/drawing/2015/10/21/chartex" xmlns:cx3="http://schemas.microsoft.com/office/drawing/2016/5/9/chartex" xmlns:cx4="http://schemas.microsoft.com/office/drawing/2016/5/10/chartex" xmlns:cx5="http://schemas.microsoft.com/office/drawing/2016/5/11/chartex" xmlns:cx6="http://schemas.microsoft.com/office/drawing/2016/5/12/chartex" xmlns:cx7="http://schemas.microsoft.com/office/drawing/2016/5/13/chartex" xmlns:cx8="http://schemas.microsoft.com/office/drawing/2016/5/14/chartex" xmlns:mc="http://schemas.openxmlformats.org/markup-compatibility/2006" xmlns:aink="http://schemas.microsoft.com/office/drawing/2016/ink" xmlns:am3d="http://schemas.microsoft.com/office/drawing/2017/model3d" xmlns:o="urn:schemas-microsoft-com:office:office" xmlns:r="http://schemas.openxmlformats.org/officeDocument/2006/relationships" xmlns:m="http://schemas.openxmlformats.org/officeDocument/2006/math" xmlns:v="urn:schemas-microsoft-com:vml" xmlns:wp14="http://schemas.microsoft.com/office/word/2010/wordprocessingDrawing" xmlns:wp="http://schemas.openxmlformats.org/drawingml/2006/wordprocessingDrawing" xmlns:w10="urn:schemas-microsoft-com:office:word" xmlns:w="http://schemas.openxmlformats.org/wordprocessingml/2006/main" xmlns:w14="http://schemas.microsoft.com/office/word/2010/wordml" xmlns:w15="http://schemas.microsoft.com/office/word/2012/wordml" xmlns:w16cex="http://schemas.microsoft.com/office/word/2018/wordml/cex" xmlns:w16cid="http://schemas.microsoft.com/office/word/2016/wordml/cid" xmlns:w16="http://schemas.microsoft.com/office/word/2018/wordml" xmlns:w16se="http://schemas.microsoft.com/office/word/2015/wordml/symex" xmlns:wpg="http://schemas.microsoft.com/office/word/2010/wordprocessingGroup" xmlns:wpi="http://schemas.microsoft.com/office/word/2010/wordprocessingInk" xmlns:wne="http://schemas.microsoft.com/office/word/2006/wordml" xmlns:wps="http://schemas.microsoft.com/office/word/2010/wordprocessingShape" mc:Ignorable="w14 w15 w16se w16cid w16 w16cex wp14">
+<w:document xmlns:wpc="http://schemas.microsoft.com/office/word/2010/wordprocessingCanvas" xmlns:cx="http://schemas.microsoft.com/office/drawing/2014/chartex" xmlns:cx1="http://schemas.microsoft.com/office/drawing/2015/9/8/chartex" xmlns:cx2="http://schemas.microsoft.com/office/drawing/2015/10/21/chartex" xmlns:cx3="http://schemas.microsoft.com/office/drawing/2016/5/9/chartex" xmlns:cx4="http://schemas.microsoft.com/office/drawing/2016/5/10/chartex" xmlns:cx5="http://schemas.microsoft.com/office/drawing/2016/5/11/chartex" xmlns:cx6="http://schemas.microsoft.com/office/drawing/2016/5/12/chartex" xmlns:cx7="http://schemas.microsoft.com/office/drawing/2016/5/13/chartex" xmlns:cx8="http://schemas.microsoft.com/office/drawing/2016/5/14/chartex" xmlns:mc="http://schemas.openxmlformats.org/markup-compatibility/2006" xmlns:aink="http://schemas.microsoft.com/office/drawing/2016/ink" xmlns:am3d="http://schemas.microsoft.com/office/drawing/2017/model3d" xmlns:o="urn:schemas-microsoft-com:office:office" xmlns:r="http://schemas.openxmlformats.org/officeDocument/2006/relationships" xmlns:m="http://schemas.openxmlformats.org/officeDocument/2006/math" xmlns:v="urn:schemas-microsoft-com:vml" xmlns:wp14="http://schemas.microsoft.com/office/word/2010/wordprocessingDrawing" xmlns:wp="http://schemas.openxmlformats.org/drawingml/2006/wordprocessingDrawing" xmlns:w10="urn:schemas-microsoft-com:office:word" xmlns:w="http://schemas.openxmlformats.org/wordprocessingml/2006/main" xmlns:w14="http://schemas.microsoft.com/office/word/2010/wordml" xmlns:w15="http://schemas.microsoft.com/office/word/2012/wordml" xmlns:w16cid="http://schemas.microsoft.com/office/word/2016/wordml/cid" xmlns:w16se="http://schemas.microsoft.com/office/word/2015/wordml/symex" xmlns:wpg="http://schemas.microsoft.com/office/word/2010/wordprocessingGroup" xmlns:wpi="http://schemas.microsoft.com/office/word/2010/wordprocessingInk" xmlns:wne="http://schemas.microsoft.com/office/word/2006/wordml" xmlns:wps="http://schemas.microsoft.com/office/word/2010/wordprocessingShape" mc:Ignorable="w14 w15 w16se w16cid wp14">
   <w:body>
     <w:p>
       <w:pPr>
@@ -194,12 +194,21 @@
           <w:sz w:val="36"/>
         </w:rPr>
       </w:pPr>
+      <w:proofErr w:type="spellStart"/>
       <w:r>
         <w:rPr>
           <w:b/>
           <w:sz w:val="36"/>
         </w:rPr>
-        <w:t xml:space="preserve">Kutay </w:t>
+        <w:t>Kutay</w:t>
+      </w:r>
+      <w:proofErr w:type="spellEnd"/>
+      <w:r>
+        <w:rPr>
+          <w:b/>
+          <w:sz w:val="36"/>
+        </w:rPr>
+        <w:t xml:space="preserve"> </w:t>
       </w:r>
       <w:proofErr w:type="spellStart"/>
       <w:r>
@@ -307,7 +316,7 @@
       <w:sdtContent>
         <w:p>
           <w:pPr>
-            <w:pStyle w:val="TOCHeading"/>
+            <w:pStyle w:val="TBal"/>
           </w:pPr>
           <w:r>
             <w:t>Table of Contents</w:t>
@@ -315,15 +324,14 @@
         </w:p>
         <w:p>
           <w:pPr>
-            <w:pStyle w:val="TOC1"/>
+            <w:pStyle w:val="T1"/>
             <w:tabs>
               <w:tab w:val="right" w:leader="dot" w:pos="9062"/>
             </w:tabs>
             <w:rPr>
-              <w:rFonts w:ascii="Times New Roman" w:hAnsi="Times New Roman" w:cs="Times New Roman"/>
+              <w:rFonts w:eastAsiaTheme="minorEastAsia"/>
               <w:noProof/>
-              <w:sz w:val="24"/>
-              <w:szCs w:val="24"/>
+              <w:lang w:val="tr-TR" w:eastAsia="tr-TR"/>
             </w:rPr>
           </w:pPr>
           <w:r>
@@ -335,83 +343,59 @@
           <w:r>
             <w:fldChar w:fldCharType="separate"/>
           </w:r>
-          <w:hyperlink w:anchor="_Toc43896508" w:history="1">
+          <w:hyperlink w:anchor="_Toc43930923" w:history="1">
             <w:r>
               <w:rPr>
-                <w:rStyle w:val="Hyperlink"/>
-                <w:rFonts w:ascii="Times New Roman" w:hAnsi="Times New Roman" w:cs="Times New Roman"/>
+                <w:rStyle w:val="Kpr"/>
                 <w:noProof/>
-                <w:sz w:val="24"/>
-                <w:szCs w:val="24"/>
               </w:rPr>
               <w:t>Introduction</w:t>
             </w:r>
             <w:r>
               <w:rPr>
-                <w:rFonts w:ascii="Times New Roman" w:hAnsi="Times New Roman" w:cs="Times New Roman"/>
                 <w:noProof/>
                 <w:webHidden/>
-                <w:sz w:val="24"/>
-                <w:szCs w:val="24"/>
               </w:rPr>
               <w:tab/>
             </w:r>
             <w:r>
               <w:rPr>
-                <w:rFonts w:ascii="Times New Roman" w:hAnsi="Times New Roman" w:cs="Times New Roman"/>
                 <w:noProof/>
                 <w:webHidden/>
-                <w:sz w:val="24"/>
-                <w:szCs w:val="24"/>
               </w:rPr>
               <w:fldChar w:fldCharType="begin"/>
             </w:r>
             <w:r>
               <w:rPr>
-                <w:rFonts w:ascii="Times New Roman" w:hAnsi="Times New Roman" w:cs="Times New Roman"/>
                 <w:noProof/>
                 <w:webHidden/>
-                <w:sz w:val="24"/>
-                <w:szCs w:val="24"/>
-              </w:rPr>
-              <w:instrText xml:space="preserve"> PAGEREF _Toc43896508 \h </w:instrText>
+              </w:rPr>
+              <w:instrText xml:space="preserve"> PAGEREF _Toc43930923 \h </w:instrText>
             </w:r>
             <w:r>
               <w:rPr>
-                <w:rFonts w:ascii="Times New Roman" w:hAnsi="Times New Roman" w:cs="Times New Roman"/>
                 <w:noProof/>
                 <w:webHidden/>
-                <w:sz w:val="24"/>
-                <w:szCs w:val="24"/>
               </w:rPr>
             </w:r>
             <w:r>
               <w:rPr>
-                <w:rFonts w:ascii="Times New Roman" w:hAnsi="Times New Roman" w:cs="Times New Roman"/>
                 <w:noProof/>
                 <w:webHidden/>
-                <w:sz w:val="24"/>
-                <w:szCs w:val="24"/>
               </w:rPr>
               <w:fldChar w:fldCharType="separate"/>
             </w:r>
             <w:r>
               <w:rPr>
-                <w:rFonts w:ascii="Times New Roman" w:hAnsi="Times New Roman" w:cs="Times New Roman"/>
                 <w:noProof/>
                 <w:webHidden/>
-                <w:sz w:val="24"/>
-                <w:szCs w:val="24"/>
               </w:rPr>
               <w:t>3</w:t>
             </w:r>
             <w:r>
               <w:rPr>
-                <w:rFonts w:ascii="Times New Roman" w:hAnsi="Times New Roman" w:cs="Times New Roman"/>
                 <w:noProof/>
                 <w:webHidden/>
-                <w:sz w:val="24"/>
-                <w:szCs w:val="24"/>
               </w:rPr>
               <w:fldChar w:fldCharType="end"/>
             </w:r>
@@ -419,94 +403,69 @@
         </w:p>
         <w:p>
           <w:pPr>
-            <w:pStyle w:val="TOC1"/>
+            <w:pStyle w:val="T1"/>
             <w:tabs>
               <w:tab w:val="right" w:leader="dot" w:pos="9062"/>
             </w:tabs>
             <w:rPr>
-              <w:rFonts w:ascii="Times New Roman" w:hAnsi="Times New Roman" w:cs="Times New Roman"/>
+              <w:rFonts w:eastAsiaTheme="minorEastAsia"/>
               <w:noProof/>
-              <w:sz w:val="24"/>
-              <w:szCs w:val="24"/>
+              <w:lang w:val="tr-TR" w:eastAsia="tr-TR"/>
             </w:rPr>
           </w:pPr>
-          <w:hyperlink w:anchor="_Toc43896509" w:history="1">
+          <w:hyperlink w:anchor="_Toc43930924" w:history="1">
             <w:r>
               <w:rPr>
-                <w:rStyle w:val="Hyperlink"/>
-                <w:rFonts w:ascii="Times New Roman" w:hAnsi="Times New Roman" w:cs="Times New Roman"/>
+                <w:rStyle w:val="Kpr"/>
                 <w:noProof/>
-                <w:sz w:val="24"/>
-                <w:szCs w:val="24"/>
               </w:rPr>
               <w:t>Transformer Design</w:t>
             </w:r>
             <w:r>
               <w:rPr>
-                <w:rFonts w:ascii="Times New Roman" w:hAnsi="Times New Roman" w:cs="Times New Roman"/>
                 <w:noProof/>
                 <w:webHidden/>
-                <w:sz w:val="24"/>
-                <w:szCs w:val="24"/>
               </w:rPr>
               <w:tab/>
             </w:r>
             <w:r>
               <w:rPr>
-                <w:rFonts w:ascii="Times New Roman" w:hAnsi="Times New Roman" w:cs="Times New Roman"/>
                 <w:noProof/>
                 <w:webHidden/>
-                <w:sz w:val="24"/>
-                <w:szCs w:val="24"/>
               </w:rPr>
               <w:fldChar w:fldCharType="begin"/>
             </w:r>
             <w:r>
               <w:rPr>
-                <w:rFonts w:ascii="Times New Roman" w:hAnsi="Times New Roman" w:cs="Times New Roman"/>
                 <w:noProof/>
                 <w:webHidden/>
-                <w:sz w:val="24"/>
-                <w:szCs w:val="24"/>
-              </w:rPr>
-              <w:instrText xml:space="preserve"> PAGEREF _Toc43896509 \h </w:instrText>
+              </w:rPr>
+              <w:instrText xml:space="preserve"> PAGEREF _Toc43930924 \h </w:instrText>
             </w:r>
             <w:r>
               <w:rPr>
-                <w:rFonts w:ascii="Times New Roman" w:hAnsi="Times New Roman" w:cs="Times New Roman"/>
                 <w:noProof/>
                 <w:webHidden/>
-                <w:sz w:val="24"/>
-                <w:szCs w:val="24"/>
               </w:rPr>
             </w:r>
             <w:r>
               <w:rPr>
-                <w:rFonts w:ascii="Times New Roman" w:hAnsi="Times New Roman" w:cs="Times New Roman"/>
                 <w:noProof/>
                 <w:webHidden/>
-                <w:sz w:val="24"/>
-                <w:szCs w:val="24"/>
               </w:rPr>
               <w:fldChar w:fldCharType="separate"/>
             </w:r>
             <w:r>
               <w:rPr>
-                <w:rFonts w:ascii="Times New Roman" w:hAnsi="Times New Roman" w:cs="Times New Roman"/>
                 <w:noProof/>
                 <w:webHidden/>
-                <w:sz w:val="24"/>
-                <w:szCs w:val="24"/>
               </w:rPr>
               <w:t>4</w:t>
             </w:r>
             <w:r>
               <w:rPr>
-                <w:rFonts w:ascii="Times New Roman" w:hAnsi="Times New Roman" w:cs="Times New Roman"/>
                 <w:noProof/>
                 <w:webHidden/>
-                <w:sz w:val="24"/>
-                <w:szCs w:val="24"/>
               </w:rPr>
               <w:fldChar w:fldCharType="end"/>
             </w:r>
@@ -514,94 +473,69 @@
         </w:p>
         <w:p>
           <w:pPr>
-            <w:pStyle w:val="TOC1"/>
+            <w:pStyle w:val="T1"/>
             <w:tabs>
               <w:tab w:val="right" w:leader="dot" w:pos="9062"/>
             </w:tabs>
             <w:rPr>
-              <w:rFonts w:ascii="Times New Roman" w:hAnsi="Times New Roman" w:cs="Times New Roman"/>
+              <w:rFonts w:eastAsiaTheme="minorEastAsia"/>
               <w:noProof/>
-              <w:sz w:val="24"/>
-              <w:szCs w:val="24"/>
+              <w:lang w:val="tr-TR" w:eastAsia="tr-TR"/>
             </w:rPr>
           </w:pPr>
-          <w:hyperlink w:anchor="_Toc43896510" w:history="1">
+          <w:hyperlink w:anchor="_Toc43930925" w:history="1">
             <w:r>
               <w:rPr>
-                <w:rStyle w:val="Hyperlink"/>
-                <w:rFonts w:ascii="Times New Roman" w:hAnsi="Times New Roman" w:cs="Times New Roman"/>
+                <w:rStyle w:val="Kpr"/>
                 <w:noProof/>
-                <w:sz w:val="24"/>
-                <w:szCs w:val="24"/>
               </w:rPr>
               <w:t>Filter Inductor Design</w:t>
             </w:r>
             <w:r>
               <w:rPr>
-                <w:rFonts w:ascii="Times New Roman" w:hAnsi="Times New Roman" w:cs="Times New Roman"/>
                 <w:noProof/>
                 <w:webHidden/>
-                <w:sz w:val="24"/>
-                <w:szCs w:val="24"/>
               </w:rPr>
               <w:tab/>
             </w:r>
             <w:r>
               <w:rPr>
-                <w:rFonts w:ascii="Times New Roman" w:hAnsi="Times New Roman" w:cs="Times New Roman"/>
                 <w:noProof/>
                 <w:webHidden/>
-                <w:sz w:val="24"/>
-                <w:szCs w:val="24"/>
               </w:rPr>
               <w:fldChar w:fldCharType="begin"/>
             </w:r>
             <w:r>
               <w:rPr>
-                <w:rFonts w:ascii="Times New Roman" w:hAnsi="Times New Roman" w:cs="Times New Roman"/>
                 <w:noProof/>
                 <w:webHidden/>
-                <w:sz w:val="24"/>
-                <w:szCs w:val="24"/>
-              </w:rPr>
-              <w:instrText xml:space="preserve"> PAGEREF _Toc43896510 \h </w:instrText>
+              </w:rPr>
+              <w:instrText xml:space="preserve"> PAGEREF _Toc43930925 \h </w:instrText>
             </w:r>
             <w:r>
               <w:rPr>
-                <w:rFonts w:ascii="Times New Roman" w:hAnsi="Times New Roman" w:cs="Times New Roman"/>
                 <w:noProof/>
                 <w:webHidden/>
-                <w:sz w:val="24"/>
-                <w:szCs w:val="24"/>
               </w:rPr>
             </w:r>
             <w:r>
               <w:rPr>
-                <w:rFonts w:ascii="Times New Roman" w:hAnsi="Times New Roman" w:cs="Times New Roman"/>
                 <w:noProof/>
                 <w:webHidden/>
-                <w:sz w:val="24"/>
-                <w:szCs w:val="24"/>
               </w:rPr>
               <w:fldChar w:fldCharType="separate"/>
             </w:r>
             <w:r>
               <w:rPr>
-                <w:rFonts w:ascii="Times New Roman" w:hAnsi="Times New Roman" w:cs="Times New Roman"/>
                 <w:noProof/>
                 <w:webHidden/>
-                <w:sz w:val="24"/>
-                <w:szCs w:val="24"/>
               </w:rPr>
               <w:t>7</w:t>
             </w:r>
             <w:r>
               <w:rPr>
-                <w:rFonts w:ascii="Times New Roman" w:hAnsi="Times New Roman" w:cs="Times New Roman"/>
                 <w:noProof/>
                 <w:webHidden/>
-                <w:sz w:val="24"/>
-                <w:szCs w:val="24"/>
               </w:rPr>
               <w:fldChar w:fldCharType="end"/>
             </w:r>
@@ -609,94 +543,69 @@
         </w:p>
         <w:p>
           <w:pPr>
-            <w:pStyle w:val="TOC1"/>
+            <w:pStyle w:val="T1"/>
             <w:tabs>
               <w:tab w:val="right" w:leader="dot" w:pos="9062"/>
             </w:tabs>
             <w:rPr>
-              <w:rFonts w:ascii="Times New Roman" w:hAnsi="Times New Roman" w:cs="Times New Roman"/>
+              <w:rFonts w:eastAsiaTheme="minorEastAsia"/>
               <w:noProof/>
-              <w:sz w:val="24"/>
-              <w:szCs w:val="24"/>
+              <w:lang w:val="tr-TR" w:eastAsia="tr-TR"/>
             </w:rPr>
           </w:pPr>
-          <w:hyperlink w:anchor="_Toc43896511" w:history="1">
+          <w:hyperlink w:anchor="_Toc43930926" w:history="1">
             <w:r>
               <w:rPr>
-                <w:rStyle w:val="Hyperlink"/>
-                <w:rFonts w:ascii="Times New Roman" w:hAnsi="Times New Roman" w:cs="Times New Roman"/>
+                <w:rStyle w:val="Kpr"/>
                 <w:noProof/>
-                <w:sz w:val="24"/>
-                <w:szCs w:val="24"/>
               </w:rPr>
               <w:t>Simulations with Non-idealities</w:t>
             </w:r>
             <w:r>
               <w:rPr>
-                <w:rFonts w:ascii="Times New Roman" w:hAnsi="Times New Roman" w:cs="Times New Roman"/>
                 <w:noProof/>
                 <w:webHidden/>
-                <w:sz w:val="24"/>
-                <w:szCs w:val="24"/>
               </w:rPr>
               <w:tab/>
             </w:r>
             <w:r>
               <w:rPr>
-                <w:rFonts w:ascii="Times New Roman" w:hAnsi="Times New Roman" w:cs="Times New Roman"/>
                 <w:noProof/>
                 <w:webHidden/>
-                <w:sz w:val="24"/>
-                <w:szCs w:val="24"/>
               </w:rPr>
               <w:fldChar w:fldCharType="begin"/>
             </w:r>
             <w:r>
               <w:rPr>
-                <w:rFonts w:ascii="Times New Roman" w:hAnsi="Times New Roman" w:cs="Times New Roman"/>
                 <w:noProof/>
                 <w:webHidden/>
-                <w:sz w:val="24"/>
-                <w:szCs w:val="24"/>
-              </w:rPr>
-              <w:instrText xml:space="preserve"> PAGEREF _Toc43896511 \h </w:instrText>
+              </w:rPr>
+              <w:instrText xml:space="preserve"> PAGEREF _Toc43930926 \h </w:instrText>
             </w:r>
             <w:r>
               <w:rPr>
-                <w:rFonts w:ascii="Times New Roman" w:hAnsi="Times New Roman" w:cs="Times New Roman"/>
                 <w:noProof/>
                 <w:webHidden/>
-                <w:sz w:val="24"/>
-                <w:szCs w:val="24"/>
               </w:rPr>
             </w:r>
             <w:r>
               <w:rPr>
-                <w:rFonts w:ascii="Times New Roman" w:hAnsi="Times New Roman" w:cs="Times New Roman"/>
                 <w:noProof/>
                 <w:webHidden/>
-                <w:sz w:val="24"/>
-                <w:szCs w:val="24"/>
               </w:rPr>
               <w:fldChar w:fldCharType="separate"/>
             </w:r>
             <w:r>
               <w:rPr>
-                <w:rFonts w:ascii="Times New Roman" w:hAnsi="Times New Roman" w:cs="Times New Roman"/>
                 <w:noProof/>
                 <w:webHidden/>
-                <w:sz w:val="24"/>
-                <w:szCs w:val="24"/>
               </w:rPr>
               <w:t>8</w:t>
             </w:r>
             <w:r>
               <w:rPr>
-                <w:rFonts w:ascii="Times New Roman" w:hAnsi="Times New Roman" w:cs="Times New Roman"/>
                 <w:noProof/>
                 <w:webHidden/>
-                <w:sz w:val="24"/>
-                <w:szCs w:val="24"/>
               </w:rPr>
               <w:fldChar w:fldCharType="end"/>
             </w:r>
@@ -704,94 +613,69 @@
         </w:p>
         <w:p>
           <w:pPr>
-            <w:pStyle w:val="TOC1"/>
+            <w:pStyle w:val="T1"/>
             <w:tabs>
               <w:tab w:val="right" w:leader="dot" w:pos="9062"/>
             </w:tabs>
             <w:rPr>
-              <w:rFonts w:ascii="Times New Roman" w:hAnsi="Times New Roman" w:cs="Times New Roman"/>
+              <w:rFonts w:eastAsiaTheme="minorEastAsia"/>
               <w:noProof/>
-              <w:sz w:val="24"/>
-              <w:szCs w:val="24"/>
+              <w:lang w:val="tr-TR" w:eastAsia="tr-TR"/>
             </w:rPr>
           </w:pPr>
-          <w:hyperlink w:anchor="_Toc43896512" w:history="1">
+          <w:hyperlink w:anchor="_Toc43930927" w:history="1">
             <w:r>
               <w:rPr>
-                <w:rStyle w:val="Hyperlink"/>
-                <w:rFonts w:ascii="Times New Roman" w:hAnsi="Times New Roman" w:cs="Times New Roman"/>
+                <w:rStyle w:val="Kpr"/>
                 <w:noProof/>
-                <w:sz w:val="24"/>
-                <w:szCs w:val="24"/>
               </w:rPr>
               <w:t>Component Selection</w:t>
             </w:r>
             <w:r>
               <w:rPr>
-                <w:rFonts w:ascii="Times New Roman" w:hAnsi="Times New Roman" w:cs="Times New Roman"/>
                 <w:noProof/>
                 <w:webHidden/>
-                <w:sz w:val="24"/>
-                <w:szCs w:val="24"/>
               </w:rPr>
               <w:tab/>
             </w:r>
             <w:r>
               <w:rPr>
-                <w:rFonts w:ascii="Times New Roman" w:hAnsi="Times New Roman" w:cs="Times New Roman"/>
                 <w:noProof/>
                 <w:webHidden/>
-                <w:sz w:val="24"/>
-                <w:szCs w:val="24"/>
               </w:rPr>
               <w:fldChar w:fldCharType="begin"/>
             </w:r>
             <w:r>
               <w:rPr>
-                <w:rFonts w:ascii="Times New Roman" w:hAnsi="Times New Roman" w:cs="Times New Roman"/>
                 <w:noProof/>
                 <w:webHidden/>
-                <w:sz w:val="24"/>
-                <w:szCs w:val="24"/>
-              </w:rPr>
-              <w:instrText xml:space="preserve"> PAGEREF _Toc43896512 \h </w:instrText>
+              </w:rPr>
+              <w:instrText xml:space="preserve"> PAGEREF _Toc43930927 \h </w:instrText>
             </w:r>
             <w:r>
               <w:rPr>
-                <w:rFonts w:ascii="Times New Roman" w:hAnsi="Times New Roman" w:cs="Times New Roman"/>
                 <w:noProof/>
                 <w:webHidden/>
-                <w:sz w:val="24"/>
-                <w:szCs w:val="24"/>
               </w:rPr>
             </w:r>
             <w:r>
               <w:rPr>
-                <w:rFonts w:ascii="Times New Roman" w:hAnsi="Times New Roman" w:cs="Times New Roman"/>
                 <w:noProof/>
                 <w:webHidden/>
-                <w:sz w:val="24"/>
-                <w:szCs w:val="24"/>
               </w:rPr>
               <w:fldChar w:fldCharType="separate"/>
             </w:r>
             <w:r>
               <w:rPr>
-                <w:rFonts w:ascii="Times New Roman" w:hAnsi="Times New Roman" w:cs="Times New Roman"/>
                 <w:noProof/>
                 <w:webHidden/>
-                <w:sz w:val="24"/>
-                <w:szCs w:val="24"/>
               </w:rPr>
               <w:t>13</w:t>
             </w:r>
             <w:r>
               <w:rPr>
-                <w:rFonts w:ascii="Times New Roman" w:hAnsi="Times New Roman" w:cs="Times New Roman"/>
                 <w:noProof/>
                 <w:webHidden/>
-                <w:sz w:val="24"/>
-                <w:szCs w:val="24"/>
               </w:rPr>
               <w:fldChar w:fldCharType="end"/>
             </w:r>
@@ -799,94 +683,69 @@
         </w:p>
         <w:p>
           <w:pPr>
-            <w:pStyle w:val="TOC1"/>
+            <w:pStyle w:val="T1"/>
             <w:tabs>
               <w:tab w:val="right" w:leader="dot" w:pos="9062"/>
             </w:tabs>
             <w:rPr>
-              <w:rFonts w:ascii="Times New Roman" w:hAnsi="Times New Roman" w:cs="Times New Roman"/>
+              <w:rFonts w:eastAsiaTheme="minorEastAsia"/>
               <w:noProof/>
-              <w:sz w:val="24"/>
-              <w:szCs w:val="24"/>
+              <w:lang w:val="tr-TR" w:eastAsia="tr-TR"/>
             </w:rPr>
           </w:pPr>
-          <w:hyperlink w:anchor="_Toc43896513" w:history="1">
+          <w:hyperlink w:anchor="_Toc43930928" w:history="1">
             <w:r>
               <w:rPr>
-                <w:rStyle w:val="Hyperlink"/>
-                <w:rFonts w:ascii="Times New Roman" w:hAnsi="Times New Roman" w:cs="Times New Roman"/>
+                <w:rStyle w:val="Kpr"/>
                 <w:noProof/>
-                <w:sz w:val="24"/>
-                <w:szCs w:val="24"/>
               </w:rPr>
               <w:t>Thermal Design</w:t>
             </w:r>
             <w:r>
               <w:rPr>
-                <w:rFonts w:ascii="Times New Roman" w:hAnsi="Times New Roman" w:cs="Times New Roman"/>
                 <w:noProof/>
                 <w:webHidden/>
-                <w:sz w:val="24"/>
-                <w:szCs w:val="24"/>
               </w:rPr>
               <w:tab/>
             </w:r>
             <w:r>
               <w:rPr>
-                <w:rFonts w:ascii="Times New Roman" w:hAnsi="Times New Roman" w:cs="Times New Roman"/>
                 <w:noProof/>
                 <w:webHidden/>
-                <w:sz w:val="24"/>
-                <w:szCs w:val="24"/>
               </w:rPr>
               <w:fldChar w:fldCharType="begin"/>
             </w:r>
             <w:r>
               <w:rPr>
-                <w:rFonts w:ascii="Times New Roman" w:hAnsi="Times New Roman" w:cs="Times New Roman"/>
                 <w:noProof/>
                 <w:webHidden/>
-                <w:sz w:val="24"/>
-                <w:szCs w:val="24"/>
-              </w:rPr>
-              <w:instrText xml:space="preserve"> PAGEREF _Toc43896513 \h </w:instrText>
+              </w:rPr>
+              <w:instrText xml:space="preserve"> PAGEREF _Toc43930928 \h </w:instrText>
             </w:r>
             <w:r>
               <w:rPr>
-                <w:rFonts w:ascii="Times New Roman" w:hAnsi="Times New Roman" w:cs="Times New Roman"/>
                 <w:noProof/>
                 <w:webHidden/>
-                <w:sz w:val="24"/>
-                <w:szCs w:val="24"/>
               </w:rPr>
             </w:r>
             <w:r>
               <w:rPr>
-                <w:rFonts w:ascii="Times New Roman" w:hAnsi="Times New Roman" w:cs="Times New Roman"/>
                 <w:noProof/>
                 <w:webHidden/>
-                <w:sz w:val="24"/>
-                <w:szCs w:val="24"/>
               </w:rPr>
               <w:fldChar w:fldCharType="separate"/>
             </w:r>
             <w:r>
               <w:rPr>
-                <w:rFonts w:ascii="Times New Roman" w:hAnsi="Times New Roman" w:cs="Times New Roman"/>
                 <w:noProof/>
                 <w:webHidden/>
-                <w:sz w:val="24"/>
-                <w:szCs w:val="24"/>
               </w:rPr>
               <w:t>20</w:t>
             </w:r>
             <w:r>
               <w:rPr>
-                <w:rFonts w:ascii="Times New Roman" w:hAnsi="Times New Roman" w:cs="Times New Roman"/>
                 <w:noProof/>
                 <w:webHidden/>
-                <w:sz w:val="24"/>
-                <w:szCs w:val="24"/>
               </w:rPr>
               <w:fldChar w:fldCharType="end"/>
             </w:r>
@@ -894,94 +753,69 @@
         </w:p>
         <w:p>
           <w:pPr>
-            <w:pStyle w:val="TOC1"/>
+            <w:pStyle w:val="T1"/>
             <w:tabs>
               <w:tab w:val="right" w:leader="dot" w:pos="9062"/>
             </w:tabs>
             <w:rPr>
-              <w:rFonts w:ascii="Times New Roman" w:hAnsi="Times New Roman" w:cs="Times New Roman"/>
+              <w:rFonts w:eastAsiaTheme="minorEastAsia"/>
               <w:noProof/>
-              <w:sz w:val="24"/>
-              <w:szCs w:val="24"/>
+              <w:lang w:val="tr-TR" w:eastAsia="tr-TR"/>
             </w:rPr>
           </w:pPr>
-          <w:hyperlink w:anchor="_Toc43896514" w:history="1">
+          <w:hyperlink w:anchor="_Toc43930929" w:history="1">
             <w:r>
               <w:rPr>
-                <w:rStyle w:val="Hyperlink"/>
-                <w:rFonts w:ascii="Times New Roman" w:hAnsi="Times New Roman" w:cs="Times New Roman"/>
+                <w:rStyle w:val="Kpr"/>
                 <w:noProof/>
-                <w:sz w:val="24"/>
-                <w:szCs w:val="24"/>
               </w:rPr>
               <w:t>PCB Design</w:t>
             </w:r>
             <w:r>
               <w:rPr>
-                <w:rFonts w:ascii="Times New Roman" w:hAnsi="Times New Roman" w:cs="Times New Roman"/>
                 <w:noProof/>
                 <w:webHidden/>
-                <w:sz w:val="24"/>
-                <w:szCs w:val="24"/>
               </w:rPr>
               <w:tab/>
             </w:r>
             <w:r>
               <w:rPr>
-                <w:rFonts w:ascii="Times New Roman" w:hAnsi="Times New Roman" w:cs="Times New Roman"/>
                 <w:noProof/>
                 <w:webHidden/>
-                <w:sz w:val="24"/>
-                <w:szCs w:val="24"/>
               </w:rPr>
               <w:fldChar w:fldCharType="begin"/>
             </w:r>
             <w:r>
               <w:rPr>
-                <w:rFonts w:ascii="Times New Roman" w:hAnsi="Times New Roman" w:cs="Times New Roman"/>
                 <w:noProof/>
                 <w:webHidden/>
-                <w:sz w:val="24"/>
-                <w:szCs w:val="24"/>
-              </w:rPr>
-              <w:instrText xml:space="preserve"> PAGEREF _Toc43896514 \h </w:instrText>
+              </w:rPr>
+              <w:instrText xml:space="preserve"> PAGEREF _Toc43930929 \h </w:instrText>
             </w:r>
             <w:r>
               <w:rPr>
-                <w:rFonts w:ascii="Times New Roman" w:hAnsi="Times New Roman" w:cs="Times New Roman"/>
                 <w:noProof/>
                 <w:webHidden/>
-                <w:sz w:val="24"/>
-                <w:szCs w:val="24"/>
               </w:rPr>
             </w:r>
             <w:r>
               <w:rPr>
-                <w:rFonts w:ascii="Times New Roman" w:hAnsi="Times New Roman" w:cs="Times New Roman"/>
                 <w:noProof/>
                 <w:webHidden/>
-                <w:sz w:val="24"/>
-                <w:szCs w:val="24"/>
               </w:rPr>
               <w:fldChar w:fldCharType="separate"/>
             </w:r>
             <w:r>
               <w:rPr>
-                <w:rFonts w:ascii="Times New Roman" w:hAnsi="Times New Roman" w:cs="Times New Roman"/>
                 <w:noProof/>
                 <w:webHidden/>
-                <w:sz w:val="24"/>
-                <w:szCs w:val="24"/>
               </w:rPr>
               <w:t>24</w:t>
             </w:r>
             <w:r>
               <w:rPr>
-                <w:rFonts w:ascii="Times New Roman" w:hAnsi="Times New Roman" w:cs="Times New Roman"/>
                 <w:noProof/>
                 <w:webHidden/>
-                <w:sz w:val="24"/>
-                <w:szCs w:val="24"/>
               </w:rPr>
               <w:fldChar w:fldCharType="end"/>
             </w:r>
@@ -989,94 +823,69 @@
         </w:p>
         <w:p>
           <w:pPr>
-            <w:pStyle w:val="TOC1"/>
+            <w:pStyle w:val="T1"/>
             <w:tabs>
               <w:tab w:val="right" w:leader="dot" w:pos="9062"/>
             </w:tabs>
             <w:rPr>
-              <w:rFonts w:ascii="Times New Roman" w:hAnsi="Times New Roman" w:cs="Times New Roman"/>
+              <w:rFonts w:eastAsiaTheme="minorEastAsia"/>
               <w:noProof/>
-              <w:sz w:val="24"/>
-              <w:szCs w:val="24"/>
+              <w:lang w:val="tr-TR" w:eastAsia="tr-TR"/>
             </w:rPr>
           </w:pPr>
-          <w:hyperlink w:anchor="_Toc43896515" w:history="1">
+          <w:hyperlink w:anchor="_Toc43930930" w:history="1">
             <w:r>
               <w:rPr>
-                <w:rStyle w:val="Hyperlink"/>
-                <w:rFonts w:ascii="Times New Roman" w:hAnsi="Times New Roman" w:cs="Times New Roman"/>
+                <w:rStyle w:val="Kpr"/>
                 <w:noProof/>
-                <w:sz w:val="24"/>
-                <w:szCs w:val="24"/>
               </w:rPr>
               <w:t>Efficiency Analysis</w:t>
             </w:r>
             <w:r>
               <w:rPr>
-                <w:rFonts w:ascii="Times New Roman" w:hAnsi="Times New Roman" w:cs="Times New Roman"/>
                 <w:noProof/>
                 <w:webHidden/>
-                <w:sz w:val="24"/>
-                <w:szCs w:val="24"/>
               </w:rPr>
               <w:tab/>
             </w:r>
             <w:r>
               <w:rPr>
-                <w:rFonts w:ascii="Times New Roman" w:hAnsi="Times New Roman" w:cs="Times New Roman"/>
                 <w:noProof/>
                 <w:webHidden/>
-                <w:sz w:val="24"/>
-                <w:szCs w:val="24"/>
               </w:rPr>
               <w:fldChar w:fldCharType="begin"/>
             </w:r>
             <w:r>
               <w:rPr>
-                <w:rFonts w:ascii="Times New Roman" w:hAnsi="Times New Roman" w:cs="Times New Roman"/>
                 <w:noProof/>
                 <w:webHidden/>
-                <w:sz w:val="24"/>
-                <w:szCs w:val="24"/>
-              </w:rPr>
-              <w:instrText xml:space="preserve"> PAGEREF _Toc43896515 \h </w:instrText>
+              </w:rPr>
+              <w:instrText xml:space="preserve"> PAGEREF _Toc43930930 \h </w:instrText>
             </w:r>
             <w:r>
               <w:rPr>
-                <w:rFonts w:ascii="Times New Roman" w:hAnsi="Times New Roman" w:cs="Times New Roman"/>
                 <w:noProof/>
                 <w:webHidden/>
-                <w:sz w:val="24"/>
-                <w:szCs w:val="24"/>
               </w:rPr>
             </w:r>
             <w:r>
               <w:rPr>
-                <w:rFonts w:ascii="Times New Roman" w:hAnsi="Times New Roman" w:cs="Times New Roman"/>
                 <w:noProof/>
                 <w:webHidden/>
-                <w:sz w:val="24"/>
-                <w:szCs w:val="24"/>
               </w:rPr>
               <w:fldChar w:fldCharType="separate"/>
             </w:r>
             <w:r>
               <w:rPr>
-                <w:rFonts w:ascii="Times New Roman" w:hAnsi="Times New Roman" w:cs="Times New Roman"/>
                 <w:noProof/>
                 <w:webHidden/>
-                <w:sz w:val="24"/>
-                <w:szCs w:val="24"/>
               </w:rPr>
               <w:t>27</w:t>
             </w:r>
             <w:r>
               <w:rPr>
-                <w:rFonts w:ascii="Times New Roman" w:hAnsi="Times New Roman" w:cs="Times New Roman"/>
                 <w:noProof/>
                 <w:webHidden/>
-                <w:sz w:val="24"/>
-                <w:szCs w:val="24"/>
               </w:rPr>
               <w:fldChar w:fldCharType="end"/>
             </w:r>
@@ -1084,94 +893,69 @@
         </w:p>
         <w:p>
           <w:pPr>
-            <w:pStyle w:val="TOC1"/>
+            <w:pStyle w:val="T1"/>
             <w:tabs>
               <w:tab w:val="right" w:leader="dot" w:pos="9062"/>
             </w:tabs>
             <w:rPr>
-              <w:rFonts w:ascii="Times New Roman" w:hAnsi="Times New Roman" w:cs="Times New Roman"/>
+              <w:rFonts w:eastAsiaTheme="minorEastAsia"/>
               <w:noProof/>
-              <w:sz w:val="24"/>
-              <w:szCs w:val="24"/>
+              <w:lang w:val="tr-TR" w:eastAsia="tr-TR"/>
             </w:rPr>
           </w:pPr>
-          <w:hyperlink w:anchor="_Toc43896516" w:history="1">
+          <w:hyperlink w:anchor="_Toc43930931" w:history="1">
             <w:r>
               <w:rPr>
-                <w:rStyle w:val="Hyperlink"/>
-                <w:rFonts w:ascii="Times New Roman" w:hAnsi="Times New Roman" w:cs="Times New Roman"/>
+                <w:rStyle w:val="Kpr"/>
                 <w:noProof/>
-                <w:sz w:val="24"/>
-                <w:szCs w:val="24"/>
               </w:rPr>
               <w:t>Transfer Function Derivation</w:t>
             </w:r>
             <w:r>
               <w:rPr>
-                <w:rFonts w:ascii="Times New Roman" w:hAnsi="Times New Roman" w:cs="Times New Roman"/>
                 <w:noProof/>
                 <w:webHidden/>
-                <w:sz w:val="24"/>
-                <w:szCs w:val="24"/>
               </w:rPr>
               <w:tab/>
             </w:r>
             <w:r>
               <w:rPr>
-                <w:rFonts w:ascii="Times New Roman" w:hAnsi="Times New Roman" w:cs="Times New Roman"/>
                 <w:noProof/>
                 <w:webHidden/>
-                <w:sz w:val="24"/>
-                <w:szCs w:val="24"/>
               </w:rPr>
               <w:fldChar w:fldCharType="begin"/>
             </w:r>
             <w:r>
               <w:rPr>
-                <w:rFonts w:ascii="Times New Roman" w:hAnsi="Times New Roman" w:cs="Times New Roman"/>
                 <w:noProof/>
                 <w:webHidden/>
-                <w:sz w:val="24"/>
-                <w:szCs w:val="24"/>
-              </w:rPr>
-              <w:instrText xml:space="preserve"> PAGEREF _Toc43896516 \h </w:instrText>
+              </w:rPr>
+              <w:instrText xml:space="preserve"> PAGEREF _Toc43930931 \h </w:instrText>
             </w:r>
             <w:r>
               <w:rPr>
-                <w:rFonts w:ascii="Times New Roman" w:hAnsi="Times New Roman" w:cs="Times New Roman"/>
                 <w:noProof/>
                 <w:webHidden/>
-                <w:sz w:val="24"/>
-                <w:szCs w:val="24"/>
               </w:rPr>
             </w:r>
             <w:r>
               <w:rPr>
-                <w:rFonts w:ascii="Times New Roman" w:hAnsi="Times New Roman" w:cs="Times New Roman"/>
                 <w:noProof/>
                 <w:webHidden/>
-                <w:sz w:val="24"/>
-                <w:szCs w:val="24"/>
               </w:rPr>
               <w:fldChar w:fldCharType="separate"/>
             </w:r>
             <w:r>
               <w:rPr>
-                <w:rFonts w:ascii="Times New Roman" w:hAnsi="Times New Roman" w:cs="Times New Roman"/>
                 <w:noProof/>
                 <w:webHidden/>
-                <w:sz w:val="24"/>
-                <w:szCs w:val="24"/>
               </w:rPr>
               <w:t>28</w:t>
             </w:r>
             <w:r>
               <w:rPr>
-                <w:rFonts w:ascii="Times New Roman" w:hAnsi="Times New Roman" w:cs="Times New Roman"/>
                 <w:noProof/>
                 <w:webHidden/>
-                <w:sz w:val="24"/>
-                <w:szCs w:val="24"/>
               </w:rPr>
               <w:fldChar w:fldCharType="end"/>
             </w:r>
@@ -1179,94 +963,69 @@
         </w:p>
         <w:p>
           <w:pPr>
-            <w:pStyle w:val="TOC1"/>
+            <w:pStyle w:val="T1"/>
             <w:tabs>
               <w:tab w:val="right" w:leader="dot" w:pos="9062"/>
             </w:tabs>
             <w:rPr>
-              <w:rFonts w:ascii="Times New Roman" w:hAnsi="Times New Roman" w:cs="Times New Roman"/>
+              <w:rFonts w:eastAsiaTheme="minorEastAsia"/>
               <w:noProof/>
-              <w:sz w:val="24"/>
-              <w:szCs w:val="24"/>
+              <w:lang w:val="tr-TR" w:eastAsia="tr-TR"/>
             </w:rPr>
           </w:pPr>
-          <w:hyperlink w:anchor="_Toc43896517" w:history="1">
+          <w:hyperlink w:anchor="_Toc43930932" w:history="1">
             <w:r>
               <w:rPr>
-                <w:rStyle w:val="Hyperlink"/>
-                <w:rFonts w:ascii="Times New Roman" w:hAnsi="Times New Roman" w:cs="Times New Roman"/>
+                <w:rStyle w:val="Kpr"/>
                 <w:noProof/>
-                <w:sz w:val="24"/>
-                <w:szCs w:val="24"/>
               </w:rPr>
               <w:t>Compensator Design</w:t>
             </w:r>
             <w:r>
               <w:rPr>
-                <w:rFonts w:ascii="Times New Roman" w:hAnsi="Times New Roman" w:cs="Times New Roman"/>
                 <w:noProof/>
                 <w:webHidden/>
-                <w:sz w:val="24"/>
-                <w:szCs w:val="24"/>
               </w:rPr>
               <w:tab/>
             </w:r>
             <w:r>
               <w:rPr>
-                <w:rFonts w:ascii="Times New Roman" w:hAnsi="Times New Roman" w:cs="Times New Roman"/>
                 <w:noProof/>
                 <w:webHidden/>
-                <w:sz w:val="24"/>
-                <w:szCs w:val="24"/>
               </w:rPr>
               <w:fldChar w:fldCharType="begin"/>
             </w:r>
             <w:r>
               <w:rPr>
-                <w:rFonts w:ascii="Times New Roman" w:hAnsi="Times New Roman" w:cs="Times New Roman"/>
                 <w:noProof/>
                 <w:webHidden/>
-                <w:sz w:val="24"/>
-                <w:szCs w:val="24"/>
-              </w:rPr>
-              <w:instrText xml:space="preserve"> PAGEREF _Toc43896517 \h </w:instrText>
+              </w:rPr>
+              <w:instrText xml:space="preserve"> PAGEREF _Toc43930932 \h </w:instrText>
             </w:r>
             <w:r>
               <w:rPr>
-                <w:rFonts w:ascii="Times New Roman" w:hAnsi="Times New Roman" w:cs="Times New Roman"/>
                 <w:noProof/>
                 <w:webHidden/>
-                <w:sz w:val="24"/>
-                <w:szCs w:val="24"/>
               </w:rPr>
             </w:r>
             <w:r>
               <w:rPr>
-                <w:rFonts w:ascii="Times New Roman" w:hAnsi="Times New Roman" w:cs="Times New Roman"/>
                 <w:noProof/>
                 <w:webHidden/>
-                <w:sz w:val="24"/>
-                <w:szCs w:val="24"/>
               </w:rPr>
               <w:fldChar w:fldCharType="separate"/>
             </w:r>
             <w:r>
               <w:rPr>
-                <w:rFonts w:ascii="Times New Roman" w:hAnsi="Times New Roman" w:cs="Times New Roman"/>
                 <w:noProof/>
                 <w:webHidden/>
-                <w:sz w:val="24"/>
-                <w:szCs w:val="24"/>
               </w:rPr>
               <w:t>30</w:t>
             </w:r>
             <w:r>
               <w:rPr>
-                <w:rFonts w:ascii="Times New Roman" w:hAnsi="Times New Roman" w:cs="Times New Roman"/>
                 <w:noProof/>
                 <w:webHidden/>
-                <w:sz w:val="24"/>
-                <w:szCs w:val="24"/>
               </w:rPr>
               <w:fldChar w:fldCharType="end"/>
             </w:r>
@@ -1274,94 +1033,69 @@
         </w:p>
         <w:p>
           <w:pPr>
-            <w:pStyle w:val="TOC2"/>
+            <w:pStyle w:val="T2"/>
             <w:tabs>
               <w:tab w:val="right" w:leader="dot" w:pos="9062"/>
             </w:tabs>
             <w:rPr>
-              <w:rFonts w:ascii="Times New Roman" w:hAnsi="Times New Roman" w:cs="Times New Roman"/>
+              <w:rFonts w:eastAsiaTheme="minorEastAsia"/>
               <w:noProof/>
-              <w:sz w:val="24"/>
-              <w:szCs w:val="24"/>
+              <w:lang w:val="tr-TR" w:eastAsia="tr-TR"/>
             </w:rPr>
           </w:pPr>
-          <w:hyperlink w:anchor="_Toc43896518" w:history="1">
+          <w:hyperlink w:anchor="_Toc43930933" w:history="1">
             <w:r>
               <w:rPr>
-                <w:rStyle w:val="Hyperlink"/>
-                <w:rFonts w:ascii="Times New Roman" w:hAnsi="Times New Roman" w:cs="Times New Roman"/>
+                <w:rStyle w:val="Kpr"/>
                 <w:noProof/>
-                <w:sz w:val="24"/>
-                <w:szCs w:val="24"/>
               </w:rPr>
               <w:t>Bode Plots</w:t>
             </w:r>
             <w:r>
               <w:rPr>
-                <w:rFonts w:ascii="Times New Roman" w:hAnsi="Times New Roman" w:cs="Times New Roman"/>
                 <w:noProof/>
                 <w:webHidden/>
-                <w:sz w:val="24"/>
-                <w:szCs w:val="24"/>
               </w:rPr>
               <w:tab/>
             </w:r>
             <w:r>
               <w:rPr>
-                <w:rFonts w:ascii="Times New Roman" w:hAnsi="Times New Roman" w:cs="Times New Roman"/>
                 <w:noProof/>
                 <w:webHidden/>
-                <w:sz w:val="24"/>
-                <w:szCs w:val="24"/>
               </w:rPr>
               <w:fldChar w:fldCharType="begin"/>
             </w:r>
             <w:r>
               <w:rPr>
-                <w:rFonts w:ascii="Times New Roman" w:hAnsi="Times New Roman" w:cs="Times New Roman"/>
                 <w:noProof/>
                 <w:webHidden/>
-                <w:sz w:val="24"/>
-                <w:szCs w:val="24"/>
-              </w:rPr>
-              <w:instrText xml:space="preserve"> PAGEREF _Toc43896518 \h </w:instrText>
+              </w:rPr>
+              <w:instrText xml:space="preserve"> PAGEREF _Toc43930933 \h </w:instrText>
             </w:r>
             <w:r>
               <w:rPr>
-                <w:rFonts w:ascii="Times New Roman" w:hAnsi="Times New Roman" w:cs="Times New Roman"/>
                 <w:noProof/>
                 <w:webHidden/>
-                <w:sz w:val="24"/>
-                <w:szCs w:val="24"/>
               </w:rPr>
             </w:r>
             <w:r>
               <w:rPr>
-                <w:rFonts w:ascii="Times New Roman" w:hAnsi="Times New Roman" w:cs="Times New Roman"/>
                 <w:noProof/>
                 <w:webHidden/>
-                <w:sz w:val="24"/>
-                <w:szCs w:val="24"/>
               </w:rPr>
               <w:fldChar w:fldCharType="separate"/>
             </w:r>
             <w:r>
               <w:rPr>
-                <w:rFonts w:ascii="Times New Roman" w:hAnsi="Times New Roman" w:cs="Times New Roman"/>
                 <w:noProof/>
                 <w:webHidden/>
-                <w:sz w:val="24"/>
-                <w:szCs w:val="24"/>
               </w:rPr>
               <w:t>32</w:t>
             </w:r>
             <w:r>
               <w:rPr>
-                <w:rFonts w:ascii="Times New Roman" w:hAnsi="Times New Roman" w:cs="Times New Roman"/>
                 <w:noProof/>
                 <w:webHidden/>
-                <w:sz w:val="24"/>
-                <w:szCs w:val="24"/>
               </w:rPr>
               <w:fldChar w:fldCharType="end"/>
             </w:r>
@@ -1369,94 +1103,69 @@
         </w:p>
         <w:p>
           <w:pPr>
-            <w:pStyle w:val="TOC2"/>
+            <w:pStyle w:val="T2"/>
             <w:tabs>
               <w:tab w:val="right" w:leader="dot" w:pos="9062"/>
             </w:tabs>
             <w:rPr>
-              <w:rFonts w:ascii="Times New Roman" w:hAnsi="Times New Roman" w:cs="Times New Roman"/>
+              <w:rFonts w:eastAsiaTheme="minorEastAsia"/>
               <w:noProof/>
-              <w:sz w:val="24"/>
-              <w:szCs w:val="24"/>
+              <w:lang w:val="tr-TR" w:eastAsia="tr-TR"/>
             </w:rPr>
           </w:pPr>
-          <w:hyperlink w:anchor="_Toc43896519" w:history="1">
+          <w:hyperlink w:anchor="_Toc43930934" w:history="1">
             <w:r>
               <w:rPr>
-                <w:rStyle w:val="Hyperlink"/>
-                <w:rFonts w:ascii="Times New Roman" w:hAnsi="Times New Roman" w:cs="Times New Roman"/>
+                <w:rStyle w:val="Kpr"/>
                 <w:noProof/>
-                <w:sz w:val="24"/>
-                <w:szCs w:val="24"/>
               </w:rPr>
               <w:t>Transient Response</w:t>
             </w:r>
             <w:r>
               <w:rPr>
-                <w:rFonts w:ascii="Times New Roman" w:hAnsi="Times New Roman" w:cs="Times New Roman"/>
                 <w:noProof/>
                 <w:webHidden/>
-                <w:sz w:val="24"/>
-                <w:szCs w:val="24"/>
               </w:rPr>
               <w:tab/>
             </w:r>
             <w:r>
               <w:rPr>
-                <w:rFonts w:ascii="Times New Roman" w:hAnsi="Times New Roman" w:cs="Times New Roman"/>
                 <w:noProof/>
                 <w:webHidden/>
-                <w:sz w:val="24"/>
-                <w:szCs w:val="24"/>
               </w:rPr>
               <w:fldChar w:fldCharType="begin"/>
             </w:r>
             <w:r>
               <w:rPr>
-                <w:rFonts w:ascii="Times New Roman" w:hAnsi="Times New Roman" w:cs="Times New Roman"/>
                 <w:noProof/>
                 <w:webHidden/>
-                <w:sz w:val="24"/>
-                <w:szCs w:val="24"/>
-              </w:rPr>
-              <w:instrText xml:space="preserve"> PAGEREF _Toc43896519 \h </w:instrText>
+              </w:rPr>
+              <w:instrText xml:space="preserve"> PAGEREF _Toc43930934 \h </w:instrText>
             </w:r>
             <w:r>
               <w:rPr>
-                <w:rFonts w:ascii="Times New Roman" w:hAnsi="Times New Roman" w:cs="Times New Roman"/>
                 <w:noProof/>
                 <w:webHidden/>
-                <w:sz w:val="24"/>
-                <w:szCs w:val="24"/>
               </w:rPr>
             </w:r>
             <w:r>
               <w:rPr>
-                <w:rFonts w:ascii="Times New Roman" w:hAnsi="Times New Roman" w:cs="Times New Roman"/>
                 <w:noProof/>
                 <w:webHidden/>
-                <w:sz w:val="24"/>
-                <w:szCs w:val="24"/>
               </w:rPr>
               <w:fldChar w:fldCharType="separate"/>
             </w:r>
             <w:r>
               <w:rPr>
-                <w:rFonts w:ascii="Times New Roman" w:hAnsi="Times New Roman" w:cs="Times New Roman"/>
                 <w:noProof/>
                 <w:webHidden/>
-                <w:sz w:val="24"/>
-                <w:szCs w:val="24"/>
               </w:rPr>
               <w:t>34</w:t>
             </w:r>
             <w:r>
               <w:rPr>
-                <w:rFonts w:ascii="Times New Roman" w:hAnsi="Times New Roman" w:cs="Times New Roman"/>
                 <w:noProof/>
                 <w:webHidden/>
-                <w:sz w:val="24"/>
-                <w:szCs w:val="24"/>
               </w:rPr>
               <w:fldChar w:fldCharType="end"/>
             </w:r>
@@ -1464,94 +1173,69 @@
         </w:p>
         <w:p>
           <w:pPr>
-            <w:pStyle w:val="TOC3"/>
+            <w:pStyle w:val="T3"/>
             <w:tabs>
               <w:tab w:val="right" w:leader="dot" w:pos="9062"/>
             </w:tabs>
             <w:rPr>
-              <w:rFonts w:ascii="Times New Roman" w:hAnsi="Times New Roman" w:cs="Times New Roman"/>
+              <w:rFonts w:eastAsiaTheme="minorEastAsia"/>
               <w:noProof/>
-              <w:sz w:val="24"/>
-              <w:szCs w:val="24"/>
+              <w:lang w:val="tr-TR" w:eastAsia="tr-TR"/>
             </w:rPr>
           </w:pPr>
-          <w:hyperlink w:anchor="_Toc43896520" w:history="1">
+          <w:hyperlink w:anchor="_Toc43930935" w:history="1">
             <w:r>
               <w:rPr>
-                <w:rStyle w:val="Hyperlink"/>
-                <w:rFonts w:ascii="Times New Roman" w:hAnsi="Times New Roman" w:cs="Times New Roman"/>
+                <w:rStyle w:val="Kpr"/>
                 <w:noProof/>
-                <w:sz w:val="24"/>
-                <w:szCs w:val="24"/>
               </w:rPr>
               <w:t>Load Regulation</w:t>
             </w:r>
             <w:r>
               <w:rPr>
-                <w:rFonts w:ascii="Times New Roman" w:hAnsi="Times New Roman" w:cs="Times New Roman"/>
                 <w:noProof/>
                 <w:webHidden/>
-                <w:sz w:val="24"/>
-                <w:szCs w:val="24"/>
               </w:rPr>
               <w:tab/>
             </w:r>
             <w:r>
               <w:rPr>
-                <w:rFonts w:ascii="Times New Roman" w:hAnsi="Times New Roman" w:cs="Times New Roman"/>
                 <w:noProof/>
                 <w:webHidden/>
-                <w:sz w:val="24"/>
-                <w:szCs w:val="24"/>
               </w:rPr>
               <w:fldChar w:fldCharType="begin"/>
             </w:r>
             <w:r>
               <w:rPr>
-                <w:rFonts w:ascii="Times New Roman" w:hAnsi="Times New Roman" w:cs="Times New Roman"/>
                 <w:noProof/>
                 <w:webHidden/>
-                <w:sz w:val="24"/>
-                <w:szCs w:val="24"/>
-              </w:rPr>
-              <w:instrText xml:space="preserve"> PAGEREF _Toc43896520 \h </w:instrText>
+              </w:rPr>
+              <w:instrText xml:space="preserve"> PAGEREF _Toc43930935 \h </w:instrText>
             </w:r>
             <w:r>
               <w:rPr>
-                <w:rFonts w:ascii="Times New Roman" w:hAnsi="Times New Roman" w:cs="Times New Roman"/>
                 <w:noProof/>
                 <w:webHidden/>
-                <w:sz w:val="24"/>
-                <w:szCs w:val="24"/>
               </w:rPr>
             </w:r>
             <w:r>
               <w:rPr>
-                <w:rFonts w:ascii="Times New Roman" w:hAnsi="Times New Roman" w:cs="Times New Roman"/>
                 <w:noProof/>
                 <w:webHidden/>
-                <w:sz w:val="24"/>
-                <w:szCs w:val="24"/>
               </w:rPr>
               <w:fldChar w:fldCharType="separate"/>
             </w:r>
             <w:r>
               <w:rPr>
-                <w:rFonts w:ascii="Times New Roman" w:hAnsi="Times New Roman" w:cs="Times New Roman"/>
                 <w:noProof/>
                 <w:webHidden/>
-                <w:sz w:val="24"/>
-                <w:szCs w:val="24"/>
               </w:rPr>
               <w:t>34</w:t>
             </w:r>
             <w:r>
               <w:rPr>
-                <w:rFonts w:ascii="Times New Roman" w:hAnsi="Times New Roman" w:cs="Times New Roman"/>
                 <w:noProof/>
                 <w:webHidden/>
-                <w:sz w:val="24"/>
-                <w:szCs w:val="24"/>
               </w:rPr>
               <w:fldChar w:fldCharType="end"/>
             </w:r>
@@ -1559,91 +1243,139 @@
         </w:p>
         <w:p>
           <w:pPr>
-            <w:pStyle w:val="TOC3"/>
+            <w:pStyle w:val="T3"/>
             <w:tabs>
               <w:tab w:val="right" w:leader="dot" w:pos="9062"/>
             </w:tabs>
             <w:rPr>
+              <w:rFonts w:eastAsiaTheme="minorEastAsia"/>
               <w:noProof/>
+              <w:lang w:val="tr-TR" w:eastAsia="tr-TR"/>
             </w:rPr>
           </w:pPr>
-          <w:hyperlink w:anchor="_Toc43896521" w:history="1">
+          <w:hyperlink w:anchor="_Toc43930936" w:history="1">
             <w:r>
               <w:rPr>
-                <w:rStyle w:val="Hyperlink"/>
-                <w:rFonts w:ascii="Times New Roman" w:hAnsi="Times New Roman" w:cs="Times New Roman"/>
+                <w:rStyle w:val="Kpr"/>
                 <w:noProof/>
-                <w:sz w:val="24"/>
-                <w:szCs w:val="24"/>
               </w:rPr>
               <w:t>Line Regulation</w:t>
             </w:r>
             <w:r>
               <w:rPr>
-                <w:rFonts w:ascii="Times New Roman" w:hAnsi="Times New Roman" w:cs="Times New Roman"/>
                 <w:noProof/>
                 <w:webHidden/>
-                <w:sz w:val="24"/>
-                <w:szCs w:val="24"/>
               </w:rPr>
               <w:tab/>
             </w:r>
             <w:r>
               <w:rPr>
-                <w:rFonts w:ascii="Times New Roman" w:hAnsi="Times New Roman" w:cs="Times New Roman"/>
                 <w:noProof/>
                 <w:webHidden/>
-                <w:sz w:val="24"/>
-                <w:szCs w:val="24"/>
               </w:rPr>
               <w:fldChar w:fldCharType="begin"/>
             </w:r>
             <w:r>
               <w:rPr>
-                <w:rFonts w:ascii="Times New Roman" w:hAnsi="Times New Roman" w:cs="Times New Roman"/>
                 <w:noProof/>
                 <w:webHidden/>
-                <w:sz w:val="24"/>
-                <w:szCs w:val="24"/>
-              </w:rPr>
-              <w:instrText xml:space="preserve"> PAGEREF _Toc43896521 \h </w:instrText>
+              </w:rPr>
+              <w:instrText xml:space="preserve"> PAGEREF _Toc43930936 \h </w:instrText>
             </w:r>
             <w:r>
               <w:rPr>
-                <w:rFonts w:ascii="Times New Roman" w:hAnsi="Times New Roman" w:cs="Times New Roman"/>
                 <w:noProof/>
                 <w:webHidden/>
-                <w:sz w:val="24"/>
-                <w:szCs w:val="24"/>
               </w:rPr>
             </w:r>
             <w:r>
               <w:rPr>
-                <w:rFonts w:ascii="Times New Roman" w:hAnsi="Times New Roman" w:cs="Times New Roman"/>
                 <w:noProof/>
                 <w:webHidden/>
-                <w:sz w:val="24"/>
-                <w:szCs w:val="24"/>
               </w:rPr>
               <w:fldChar w:fldCharType="separate"/>
             </w:r>
             <w:r>
               <w:rPr>
-                <w:rFonts w:ascii="Times New Roman" w:hAnsi="Times New Roman" w:cs="Times New Roman"/>
                 <w:noProof/>
                 <w:webHidden/>
-                <w:sz w:val="24"/>
-                <w:szCs w:val="24"/>
               </w:rPr>
               <w:t>35</w:t>
             </w:r>
             <w:r>
               <w:rPr>
-                <w:rFonts w:ascii="Times New Roman" w:hAnsi="Times New Roman" w:cs="Times New Roman"/>
                 <w:noProof/>
                 <w:webHidden/>
-                <w:sz w:val="24"/>
-                <w:szCs w:val="24"/>
+              </w:rPr>
+              <w:fldChar w:fldCharType="end"/>
+            </w:r>
+          </w:hyperlink>
+        </w:p>
+        <w:p>
+          <w:pPr>
+            <w:pStyle w:val="T1"/>
+            <w:tabs>
+              <w:tab w:val="right" w:leader="dot" w:pos="9062"/>
+            </w:tabs>
+            <w:rPr>
+              <w:rFonts w:eastAsiaTheme="minorEastAsia"/>
+              <w:noProof/>
+              <w:lang w:val="tr-TR" w:eastAsia="tr-TR"/>
+            </w:rPr>
+          </w:pPr>
+          <w:hyperlink w:anchor="_Toc43930937" w:history="1">
+            <w:r>
+              <w:rPr>
+                <w:rStyle w:val="Kpr"/>
+                <w:noProof/>
+              </w:rPr>
+              <w:t>Conclusion</w:t>
+            </w:r>
+            <w:r>
+              <w:rPr>
+                <w:noProof/>
+                <w:webHidden/>
+              </w:rPr>
+              <w:tab/>
+            </w:r>
+            <w:r>
+              <w:rPr>
+                <w:noProof/>
+                <w:webHidden/>
+              </w:rPr>
+              <w:fldChar w:fldCharType="begin"/>
+            </w:r>
+            <w:r>
+              <w:rPr>
+                <w:noProof/>
+                <w:webHidden/>
+              </w:rPr>
+              <w:instrText xml:space="preserve"> PAGEREF _Toc43930937 \h </w:instrText>
+            </w:r>
+            <w:r>
+              <w:rPr>
+                <w:noProof/>
+                <w:webHidden/>
+              </w:rPr>
+            </w:r>
+            <w:r>
+              <w:rPr>
+                <w:noProof/>
+                <w:webHidden/>
+              </w:rPr>
+              <w:fldChar w:fldCharType="separate"/>
+            </w:r>
+            <w:r>
+              <w:rPr>
+                <w:noProof/>
+                <w:webHidden/>
+              </w:rPr>
+              <w:t>37</w:t>
+            </w:r>
+            <w:r>
+              <w:rPr>
+                <w:noProof/>
+                <w:webHidden/>
               </w:rPr>
               <w:fldChar w:fldCharType="end"/>
             </w:r>
@@ -1662,6 +1394,10 @@
     </w:sdt>
     <w:p/>
     <w:p/>
+    <w:p>
+      <w:bookmarkStart w:id="1" w:name="_GoBack"/>
+      <w:bookmarkEnd w:id="1"/>
+    </w:p>
     <w:p/>
     <w:p/>
     <w:p/>
@@ -1673,18 +1409,17 @@
     <w:p/>
     <w:p/>
     <w:p/>
-    <w:p/>
-    <w:p>
-      <w:pPr>
-        <w:pStyle w:val="Heading1"/>
-      </w:pPr>
-      <w:bookmarkStart w:id="1" w:name="_Toc43896508"/>
+    <w:p>
+      <w:pPr>
+        <w:pStyle w:val="Balk1"/>
+      </w:pPr>
+      <w:bookmarkStart w:id="2" w:name="_Toc43930923"/>
       <w:r>
         <w:lastRenderedPageBreak/>
         <w:t>Introduction</w:t>
       </w:r>
       <w:bookmarkEnd w:id="0"/>
-      <w:bookmarkEnd w:id="1"/>
+      <w:bookmarkEnd w:id="2"/>
     </w:p>
     <w:p>
       <w:pPr>
@@ -1724,7 +1459,7 @@
     </w:p>
     <w:p>
       <w:pPr>
-        <w:pStyle w:val="ListParagraph"/>
+        <w:pStyle w:val="ListeParagraf"/>
         <w:numPr>
           <w:ilvl w:val="0"/>
           <w:numId w:val="1"/>
@@ -1747,7 +1482,7 @@
     </w:p>
     <w:p>
       <w:pPr>
-        <w:pStyle w:val="ListParagraph"/>
+        <w:pStyle w:val="ListeParagraf"/>
         <w:numPr>
           <w:ilvl w:val="0"/>
           <w:numId w:val="1"/>
@@ -1770,7 +1505,7 @@
     </w:p>
     <w:p>
       <w:pPr>
-        <w:pStyle w:val="ListParagraph"/>
+        <w:pStyle w:val="ListeParagraf"/>
         <w:numPr>
           <w:ilvl w:val="0"/>
           <w:numId w:val="1"/>
@@ -1793,7 +1528,7 @@
     </w:p>
     <w:p>
       <w:pPr>
-        <w:pStyle w:val="ListParagraph"/>
+        <w:pStyle w:val="ListeParagraf"/>
         <w:numPr>
           <w:ilvl w:val="0"/>
           <w:numId w:val="1"/>
@@ -1816,7 +1551,7 @@
     </w:p>
     <w:p>
       <w:pPr>
-        <w:pStyle w:val="ListParagraph"/>
+        <w:pStyle w:val="ListeParagraf"/>
         <w:numPr>
           <w:ilvl w:val="0"/>
           <w:numId w:val="1"/>
@@ -1839,7 +1574,7 @@
     </w:p>
     <w:p>
       <w:pPr>
-        <w:pStyle w:val="ListParagraph"/>
+        <w:pStyle w:val="ListeParagraf"/>
         <w:numPr>
           <w:ilvl w:val="0"/>
           <w:numId w:val="1"/>
@@ -1862,7 +1597,7 @@
     </w:p>
     <w:p>
       <w:pPr>
-        <w:pStyle w:val="ListParagraph"/>
+        <w:pStyle w:val="ListeParagraf"/>
         <w:numPr>
           <w:ilvl w:val="0"/>
           <w:numId w:val="1"/>
@@ -2113,13 +1848,13 @@
     </w:p>
     <w:p>
       <w:pPr>
-        <w:pStyle w:val="Heading1"/>
-      </w:pPr>
-      <w:bookmarkStart w:id="2" w:name="_Toc43896509"/>
+        <w:pStyle w:val="Balk1"/>
+      </w:pPr>
+      <w:bookmarkStart w:id="3" w:name="_Toc43930924"/>
       <w:r>
         <w:t>Transformer Design</w:t>
       </w:r>
-      <w:bookmarkEnd w:id="2"/>
+      <w:bookmarkEnd w:id="3"/>
     </w:p>
     <w:p>
       <w:pPr>
@@ -2240,7 +1975,7 @@
               </m:ctrlPr>
             </m:fPr>
             <m:num>
-              <w:bookmarkStart w:id="3" w:name="_Hlk41078390"/>
+              <w:bookmarkStart w:id="4" w:name="_Hlk41078390"/>
               <m:sSub>
                 <m:sSubPr>
                   <m:ctrlPr>
@@ -2273,7 +2008,7 @@
                   </m:r>
                 </m:sub>
               </m:sSub>
-              <w:bookmarkEnd w:id="3"/>
+              <w:bookmarkEnd w:id="4"/>
               <m:r>
                 <w:rPr>
                   <w:rFonts w:ascii="Cambria Math" w:hAnsi="Cambria Math" w:cs="Times New Roman"/>
@@ -2415,7 +2150,7 @@
     </w:p>
     <w:tbl>
       <w:tblPr>
-        <w:tblStyle w:val="TableGrid"/>
+        <w:tblStyle w:val="TabloKlavuzu"/>
         <w:tblW w:w="0" w:type="auto"/>
         <w:jc w:val="center"/>
         <w:tblLook w:val="04A0" w:firstRow="1" w:lastRow="0" w:firstColumn="1" w:lastColumn="0" w:noHBand="0" w:noVBand="1"/>
@@ -5915,9 +5650,9 @@
     </w:p>
     <w:p>
       <w:pPr>
-        <w:pStyle w:val="Heading1"/>
-      </w:pPr>
-      <w:bookmarkStart w:id="4" w:name="_Toc43896510"/>
+        <w:pStyle w:val="Balk1"/>
+      </w:pPr>
+      <w:bookmarkStart w:id="5" w:name="_Toc43930925"/>
       <w:r>
         <w:lastRenderedPageBreak/>
         <w:t xml:space="preserve">Filter </w:t>
@@ -5928,7 +5663,7 @@
       <w:r>
         <w:t>Design</w:t>
       </w:r>
-      <w:bookmarkEnd w:id="4"/>
+      <w:bookmarkEnd w:id="5"/>
     </w:p>
     <w:p>
       <w:pPr>
@@ -7118,14 +6853,14 @@
     </w:p>
     <w:p>
       <w:pPr>
-        <w:pStyle w:val="Heading1"/>
-      </w:pPr>
-      <w:bookmarkStart w:id="5" w:name="_Toc43896511"/>
+        <w:pStyle w:val="Balk1"/>
+      </w:pPr>
+      <w:bookmarkStart w:id="6" w:name="_Toc43930926"/>
       <w:r>
         <w:lastRenderedPageBreak/>
         <w:t>Simulations with Non-idealities</w:t>
       </w:r>
-      <w:bookmarkEnd w:id="5"/>
+      <w:bookmarkEnd w:id="6"/>
     </w:p>
     <w:p>
       <w:pPr>
@@ -8934,13 +8669,13 @@
     </w:p>
     <w:p>
       <w:pPr>
-        <w:pStyle w:val="Heading1"/>
-      </w:pPr>
-      <w:bookmarkStart w:id="6" w:name="_Toc43896512"/>
+        <w:pStyle w:val="Balk1"/>
+      </w:pPr>
+      <w:bookmarkStart w:id="7" w:name="_Toc43930927"/>
       <w:r>
         <w:t>Component Selection</w:t>
       </w:r>
-      <w:bookmarkEnd w:id="6"/>
+      <w:bookmarkEnd w:id="7"/>
     </w:p>
     <w:p>
       <w:pPr>
@@ -9019,7 +8754,25 @@
           <w:sz w:val="24"/>
           <w:szCs w:val="24"/>
         </w:rPr>
-        <w:t xml:space="preserve">For the primary side diode, the voltage on it is twice the input voltage which has a maximum value of 96 Volts. For the current limitations, the need is really small as indicated in Figure </w:t>
+        <w:t xml:space="preserve">For the primary side diode, the voltage on it is twice the input voltage which has a maximum value of 96 Volts. For the current limitations, the need is </w:t>
+      </w:r>
+      <w:proofErr w:type="gramStart"/>
+      <w:r>
+        <w:rPr>
+          <w:rFonts w:ascii="Times New Roman" w:hAnsi="Times New Roman" w:cs="Times New Roman"/>
+          <w:sz w:val="24"/>
+          <w:szCs w:val="24"/>
+        </w:rPr>
+        <w:t>really small</w:t>
+      </w:r>
+      <w:proofErr w:type="gramEnd"/>
+      <w:r>
+        <w:rPr>
+          <w:rFonts w:ascii="Times New Roman" w:hAnsi="Times New Roman" w:cs="Times New Roman"/>
+          <w:sz w:val="24"/>
+          <w:szCs w:val="24"/>
+        </w:rPr>
+        <w:t xml:space="preserve"> as indicated in Figure </w:t>
       </w:r>
       <w:r>
         <w:rPr>
@@ -10350,7 +10103,7 @@
     </w:p>
     <w:p>
       <w:pPr>
-        <w:pStyle w:val="ListParagraph"/>
+        <w:pStyle w:val="ListeParagraf"/>
         <w:numPr>
           <w:ilvl w:val="0"/>
           <w:numId w:val="2"/>
@@ -10373,7 +10126,7 @@
     </w:p>
     <w:p>
       <w:pPr>
-        <w:pStyle w:val="ListParagraph"/>
+        <w:pStyle w:val="ListeParagraf"/>
         <w:spacing w:line="360" w:lineRule="auto"/>
         <w:jc w:val="both"/>
         <w:rPr>
@@ -10393,17 +10146,17 @@
     </w:p>
     <w:p>
       <w:pPr>
-        <w:pStyle w:val="ListParagraph"/>
-        <w:rPr>
-          <w:rFonts w:ascii="Times New Roman" w:hAnsi="Times New Roman" w:cs="Times New Roman"/>
-          <w:sz w:val="24"/>
-          <w:szCs w:val="24"/>
-        </w:rPr>
-      </w:pPr>
-    </w:p>
-    <w:p>
-      <w:pPr>
-        <w:pStyle w:val="ListParagraph"/>
+        <w:pStyle w:val="ListeParagraf"/>
+        <w:rPr>
+          <w:rFonts w:ascii="Times New Roman" w:hAnsi="Times New Roman" w:cs="Times New Roman"/>
+          <w:sz w:val="24"/>
+          <w:szCs w:val="24"/>
+        </w:rPr>
+      </w:pPr>
+    </w:p>
+    <w:p>
+      <w:pPr>
+        <w:pStyle w:val="ListeParagraf"/>
         <w:rPr>
           <w:rFonts w:ascii="Times New Roman" w:hAnsi="Times New Roman" w:cs="Times New Roman"/>
           <w:sz w:val="24"/>
@@ -10491,17 +10244,17 @@
     </w:p>
     <w:p>
       <w:pPr>
-        <w:pStyle w:val="ListParagraph"/>
-        <w:rPr>
-          <w:rFonts w:ascii="Times New Roman" w:hAnsi="Times New Roman" w:cs="Times New Roman"/>
-          <w:sz w:val="24"/>
-          <w:szCs w:val="24"/>
-        </w:rPr>
-      </w:pPr>
-    </w:p>
-    <w:p>
-      <w:pPr>
-        <w:pStyle w:val="ListParagraph"/>
+        <w:pStyle w:val="ListeParagraf"/>
+        <w:rPr>
+          <w:rFonts w:ascii="Times New Roman" w:hAnsi="Times New Roman" w:cs="Times New Roman"/>
+          <w:sz w:val="24"/>
+          <w:szCs w:val="24"/>
+        </w:rPr>
+      </w:pPr>
+    </w:p>
+    <w:p>
+      <w:pPr>
+        <w:pStyle w:val="ListeParagraf"/>
         <w:rPr>
           <w:rFonts w:ascii="Times New Roman" w:hAnsi="Times New Roman" w:cs="Times New Roman"/>
           <w:sz w:val="24"/>
@@ -10543,7 +10296,7 @@
     </w:p>
     <w:p>
       <w:pPr>
-        <w:pStyle w:val="ListParagraph"/>
+        <w:pStyle w:val="ListeParagraf"/>
         <w:rPr>
           <w:rFonts w:ascii="Times New Roman" w:hAnsi="Times New Roman" w:cs="Times New Roman"/>
           <w:sz w:val="24"/>
@@ -10569,27 +10322,27 @@
     </w:p>
     <w:p>
       <w:pPr>
-        <w:pStyle w:val="ListParagraph"/>
-        <w:rPr>
-          <w:rFonts w:ascii="Times New Roman" w:hAnsi="Times New Roman" w:cs="Times New Roman"/>
-          <w:sz w:val="24"/>
-          <w:szCs w:val="24"/>
-        </w:rPr>
-      </w:pPr>
-    </w:p>
-    <w:p>
-      <w:pPr>
-        <w:pStyle w:val="ListParagraph"/>
-        <w:rPr>
-          <w:rFonts w:ascii="Times New Roman" w:hAnsi="Times New Roman" w:cs="Times New Roman"/>
-          <w:sz w:val="24"/>
-          <w:szCs w:val="24"/>
-        </w:rPr>
-      </w:pPr>
-    </w:p>
-    <w:p>
-      <w:pPr>
-        <w:pStyle w:val="ListParagraph"/>
+        <w:pStyle w:val="ListeParagraf"/>
+        <w:rPr>
+          <w:rFonts w:ascii="Times New Roman" w:hAnsi="Times New Roman" w:cs="Times New Roman"/>
+          <w:sz w:val="24"/>
+          <w:szCs w:val="24"/>
+        </w:rPr>
+      </w:pPr>
+    </w:p>
+    <w:p>
+      <w:pPr>
+        <w:pStyle w:val="ListeParagraf"/>
+        <w:rPr>
+          <w:rFonts w:ascii="Times New Roman" w:hAnsi="Times New Roman" w:cs="Times New Roman"/>
+          <w:sz w:val="24"/>
+          <w:szCs w:val="24"/>
+        </w:rPr>
+      </w:pPr>
+    </w:p>
+    <w:p>
+      <w:pPr>
+        <w:pStyle w:val="ListeParagraf"/>
         <w:numPr>
           <w:ilvl w:val="0"/>
           <w:numId w:val="2"/>
@@ -10863,7 +10616,7 @@
     </w:p>
     <w:p>
       <w:pPr>
-        <w:pStyle w:val="ListParagraph"/>
+        <w:pStyle w:val="ListeParagraf"/>
         <w:numPr>
           <w:ilvl w:val="0"/>
           <w:numId w:val="2"/>
@@ -11337,14 +11090,14 @@
     </w:p>
     <w:p>
       <w:pPr>
-        <w:pStyle w:val="Heading1"/>
-      </w:pPr>
-      <w:bookmarkStart w:id="7" w:name="_Toc43896513"/>
+        <w:pStyle w:val="Balk1"/>
+      </w:pPr>
+      <w:bookmarkStart w:id="8" w:name="_Toc43930928"/>
       <w:r>
         <w:lastRenderedPageBreak/>
         <w:t>Thermal Design</w:t>
       </w:r>
-      <w:bookmarkEnd w:id="7"/>
+      <w:bookmarkEnd w:id="8"/>
     </w:p>
     <w:p>
       <w:pPr>
@@ -11420,7 +11173,7 @@
     </w:p>
     <w:p>
       <w:pPr>
-        <w:pStyle w:val="ListParagraph"/>
+        <w:pStyle w:val="ListeParagraf"/>
         <w:numPr>
           <w:ilvl w:val="0"/>
           <w:numId w:val="3"/>
@@ -13167,7 +12920,25 @@
           <w:sz w:val="24"/>
           <w:szCs w:val="24"/>
         </w:rPr>
-        <w:t>Chosen heatsink:</w:t>
+        <w:t xml:space="preserve">Chosen </w:t>
+      </w:r>
+      <w:proofErr w:type="gramStart"/>
+      <w:r>
+        <w:rPr>
+          <w:rFonts w:ascii="Times New Roman" w:eastAsiaTheme="minorEastAsia" w:hAnsi="Times New Roman" w:cs="Times New Roman"/>
+          <w:sz w:val="24"/>
+          <w:szCs w:val="24"/>
+        </w:rPr>
+        <w:t>heatsink</w:t>
+      </w:r>
+      <w:proofErr w:type="gramEnd"/>
+      <w:r>
+        <w:rPr>
+          <w:rFonts w:ascii="Times New Roman" w:eastAsiaTheme="minorEastAsia" w:hAnsi="Times New Roman" w:cs="Times New Roman"/>
+          <w:sz w:val="24"/>
+          <w:szCs w:val="24"/>
+        </w:rPr>
+        <w:t>:</w:t>
       </w:r>
       <w:r>
         <w:rPr>
@@ -13363,7 +13134,25 @@
           <w:sz w:val="24"/>
           <w:szCs w:val="24"/>
         </w:rPr>
-        <w:t>New junction operating temperature can be calculated with same assumed temperature values and with the chosen heatsink as follows:</w:t>
+        <w:t xml:space="preserve">New junction operating temperature can be calculated with same assumed temperature values and with the chosen </w:t>
+      </w:r>
+      <w:proofErr w:type="gramStart"/>
+      <w:r>
+        <w:rPr>
+          <w:rFonts w:ascii="Times New Roman" w:hAnsi="Times New Roman" w:cs="Times New Roman"/>
+          <w:sz w:val="24"/>
+          <w:szCs w:val="24"/>
+        </w:rPr>
+        <w:t>heatsink</w:t>
+      </w:r>
+      <w:proofErr w:type="gramEnd"/>
+      <w:r>
+        <w:rPr>
+          <w:rFonts w:ascii="Times New Roman" w:hAnsi="Times New Roman" w:cs="Times New Roman"/>
+          <w:sz w:val="24"/>
+          <w:szCs w:val="24"/>
+        </w:rPr>
+        <w:t xml:space="preserve"> as follows:</w:t>
       </w:r>
     </w:p>
     <w:p>
@@ -13630,7 +13419,7 @@
     </w:p>
     <w:p>
       <w:pPr>
-        <w:pStyle w:val="ListParagraph"/>
+        <w:pStyle w:val="ListeParagraf"/>
         <w:numPr>
           <w:ilvl w:val="0"/>
           <w:numId w:val="3"/>
@@ -13986,7 +13775,25 @@
           <w:sz w:val="24"/>
           <w:szCs w:val="24"/>
         </w:rPr>
-        <w:t>With temperature assumptions similar to the MOSFET analysis, same equation</w:t>
+        <w:t xml:space="preserve">With temperature assumptions </w:t>
+      </w:r>
+      <w:proofErr w:type="gramStart"/>
+      <w:r>
+        <w:rPr>
+          <w:rFonts w:ascii="Times New Roman" w:eastAsiaTheme="minorEastAsia" w:hAnsi="Times New Roman" w:cs="Times New Roman"/>
+          <w:sz w:val="24"/>
+          <w:szCs w:val="24"/>
+        </w:rPr>
+        <w:t>similar to</w:t>
+      </w:r>
+      <w:proofErr w:type="gramEnd"/>
+      <w:r>
+        <w:rPr>
+          <w:rFonts w:ascii="Times New Roman" w:eastAsiaTheme="minorEastAsia" w:hAnsi="Times New Roman" w:cs="Times New Roman"/>
+          <w:sz w:val="24"/>
+          <w:szCs w:val="24"/>
+        </w:rPr>
+        <w:t xml:space="preserve"> the MOSFET analysis, same equation</w:t>
       </w:r>
       <w:r>
         <w:rPr>
@@ -14425,7 +14232,25 @@
           <w:sz w:val="24"/>
           <w:szCs w:val="24"/>
         </w:rPr>
-        <w:t>Chosen heatsink:</w:t>
+        <w:t xml:space="preserve">Chosen </w:t>
+      </w:r>
+      <w:proofErr w:type="gramStart"/>
+      <w:r>
+        <w:rPr>
+          <w:rFonts w:ascii="Times New Roman" w:eastAsiaTheme="minorEastAsia" w:hAnsi="Times New Roman" w:cs="Times New Roman"/>
+          <w:sz w:val="24"/>
+          <w:szCs w:val="24"/>
+        </w:rPr>
+        <w:t>heatsink</w:t>
+      </w:r>
+      <w:proofErr w:type="gramEnd"/>
+      <w:r>
+        <w:rPr>
+          <w:rFonts w:ascii="Times New Roman" w:eastAsiaTheme="minorEastAsia" w:hAnsi="Times New Roman" w:cs="Times New Roman"/>
+          <w:sz w:val="24"/>
+          <w:szCs w:val="24"/>
+        </w:rPr>
+        <w:t>:</w:t>
       </w:r>
       <w:r>
         <w:rPr>
@@ -14883,7 +14708,7 @@
     </w:p>
     <w:p>
       <w:pPr>
-        <w:pStyle w:val="ListParagraph"/>
+        <w:pStyle w:val="ListeParagraf"/>
         <w:numPr>
           <w:ilvl w:val="0"/>
           <w:numId w:val="3"/>
@@ -15328,7 +15153,25 @@
           <w:sz w:val="24"/>
           <w:szCs w:val="24"/>
         </w:rPr>
-        <w:t>Chosen heatsink:</w:t>
+        <w:t xml:space="preserve">Chosen </w:t>
+      </w:r>
+      <w:proofErr w:type="gramStart"/>
+      <w:r>
+        <w:rPr>
+          <w:rFonts w:ascii="Times New Roman" w:eastAsiaTheme="minorEastAsia" w:hAnsi="Times New Roman" w:cs="Times New Roman"/>
+          <w:sz w:val="24"/>
+          <w:szCs w:val="24"/>
+        </w:rPr>
+        <w:t>heatsink</w:t>
+      </w:r>
+      <w:proofErr w:type="gramEnd"/>
+      <w:r>
+        <w:rPr>
+          <w:rFonts w:ascii="Times New Roman" w:eastAsiaTheme="minorEastAsia" w:hAnsi="Times New Roman" w:cs="Times New Roman"/>
+          <w:sz w:val="24"/>
+          <w:szCs w:val="24"/>
+        </w:rPr>
+        <w:t>:</w:t>
       </w:r>
       <w:r>
         <w:rPr>
@@ -15786,12 +15629,12 @@
     </w:p>
     <w:p>
       <w:pPr>
-        <w:pStyle w:val="Heading1"/>
+        <w:pStyle w:val="Balk1"/>
         <w:rPr>
           <w:rFonts w:eastAsiaTheme="minorEastAsia"/>
         </w:rPr>
       </w:pPr>
-      <w:bookmarkStart w:id="8" w:name="_Toc43896514"/>
+      <w:bookmarkStart w:id="9" w:name="_Toc43930929"/>
       <w:r>
         <w:rPr>
           <w:rFonts w:eastAsiaTheme="minorEastAsia"/>
@@ -15799,7 +15642,7 @@
         <w:lastRenderedPageBreak/>
         <w:t>PCB Design</w:t>
       </w:r>
-      <w:bookmarkEnd w:id="8"/>
+      <w:bookmarkEnd w:id="9"/>
     </w:p>
     <w:p>
       <w:pPr>
@@ -20605,8 +20448,20 @@
                 <w:szCs w:val="20"/>
                 <w:lang w:val="tr-TR" w:eastAsia="tr-TR"/>
               </w:rPr>
-              <w:t>TLP291(GB-TP,SE</w:t>
+              <w:t>TLP291(GB-</w:t>
             </w:r>
+            <w:proofErr w:type="gramStart"/>
+            <w:r>
+              <w:rPr>
+                <w:rFonts w:ascii="Times New Roman" w:eastAsia="Times New Roman" w:hAnsi="Times New Roman" w:cs="Times New Roman"/>
+                <w:color w:val="000000"/>
+                <w:sz w:val="20"/>
+                <w:szCs w:val="20"/>
+                <w:lang w:val="tr-TR" w:eastAsia="tr-TR"/>
+              </w:rPr>
+              <w:t>TP,SE</w:t>
+            </w:r>
+            <w:proofErr w:type="gramEnd"/>
           </w:p>
         </w:tc>
         <w:tc>
@@ -21603,13 +21458,13 @@
     </w:p>
     <w:p>
       <w:pPr>
-        <w:pStyle w:val="Heading1"/>
-      </w:pPr>
-      <w:bookmarkStart w:id="9" w:name="_Toc43896515"/>
+        <w:pStyle w:val="Balk1"/>
+      </w:pPr>
+      <w:bookmarkStart w:id="10" w:name="_Toc43930930"/>
       <w:r>
         <w:t>Efficiency Analysis</w:t>
       </w:r>
-      <w:bookmarkEnd w:id="9"/>
+      <w:bookmarkEnd w:id="10"/>
     </w:p>
     <w:p>
       <w:pPr>
@@ -22374,13 +22229,13 @@
     </w:p>
     <w:p>
       <w:pPr>
-        <w:pStyle w:val="Heading1"/>
-      </w:pPr>
-      <w:bookmarkStart w:id="10" w:name="_Toc43896516"/>
+        <w:pStyle w:val="Balk1"/>
+      </w:pPr>
+      <w:bookmarkStart w:id="11" w:name="_Toc43930931"/>
       <w:r>
         <w:t>Transfer Function Derivation</w:t>
       </w:r>
-      <w:bookmarkEnd w:id="10"/>
+      <w:bookmarkEnd w:id="11"/>
     </w:p>
     <w:p>
       <w:pPr>
@@ -22404,6 +22259,7 @@
         <w:t xml:space="preserve">We need to derive the control to output transfer function of our topology to be able to design a controller for it. In order to derive the control to output transfer function, we can describe our circuit in terms of state-variable vector x which consists of the capacitor voltage and inductor current. Moreover, in this derivation we analyzed the circuit for switch is opened and closed separately and averaged them. Lastly, capital letters are used for DC values and small letters are used for AC values where every component can be written as a sum of its DC and AC components. We can write the state space equations during </w:t>
       </w:r>
       <w:proofErr w:type="spellStart"/>
+      <w:proofErr w:type="gramStart"/>
       <w:r>
         <w:rPr>
           <w:rFonts w:ascii="Times New Roman" w:hAnsi="Times New Roman" w:cs="Times New Roman"/>
@@ -22413,6 +22269,7 @@
         <w:t>d.Ts</w:t>
       </w:r>
       <w:proofErr w:type="spellEnd"/>
+      <w:proofErr w:type="gramEnd"/>
       <w:r>
         <w:rPr>
           <w:rFonts w:ascii="Times New Roman" w:hAnsi="Times New Roman" w:cs="Times New Roman"/>
@@ -22800,7 +22657,25 @@
           <w:sz w:val="24"/>
           <w:szCs w:val="24"/>
         </w:rPr>
-        <w:t xml:space="preserve"> is the output. </w:t>
+        <w:t xml:space="preserve"> is the </w:t>
+      </w:r>
+      <w:proofErr w:type="gramStart"/>
+      <w:r>
+        <w:rPr>
+          <w:rFonts w:ascii="Times New Roman" w:eastAsiaTheme="minorEastAsia" w:hAnsi="Times New Roman" w:cs="Times New Roman"/>
+          <w:sz w:val="24"/>
+          <w:szCs w:val="24"/>
+        </w:rPr>
+        <w:t>output.</w:t>
+      </w:r>
+      <w:proofErr w:type="gramEnd"/>
+      <w:r>
+        <w:rPr>
+          <w:rFonts w:ascii="Times New Roman" w:eastAsiaTheme="minorEastAsia" w:hAnsi="Times New Roman" w:cs="Times New Roman"/>
+          <w:sz w:val="24"/>
+          <w:szCs w:val="24"/>
+        </w:rPr>
+        <w:t xml:space="preserve"> </w:t>
       </w:r>
       <w:r>
         <w:rPr>
@@ -22816,8 +22691,18 @@
           <w:sz w:val="24"/>
           <w:szCs w:val="24"/>
         </w:rPr>
-        <w:t xml:space="preserve">            (</w:t>
-      </w:r>
+        <w:t xml:space="preserve">         </w:t>
+      </w:r>
+      <w:proofErr w:type="gramStart"/>
+      <w:r>
+        <w:rPr>
+          <w:rFonts w:ascii="Times New Roman" w:hAnsi="Times New Roman" w:cs="Times New Roman"/>
+          <w:sz w:val="24"/>
+          <w:szCs w:val="24"/>
+        </w:rPr>
+        <w:t xml:space="preserve">   (</w:t>
+      </w:r>
+      <w:proofErr w:type="gramEnd"/>
       <w:r>
         <w:rPr>
           <w:rFonts w:ascii="Times New Roman" w:hAnsi="Times New Roman" w:cs="Times New Roman"/>
@@ -24410,8 +24295,18 @@
           <w:sz w:val="24"/>
           <w:szCs w:val="24"/>
         </w:rPr>
-        <w:t>Using Laplace transformation on the AC part of the equation (4) :</w:t>
-      </w:r>
+        <w:t>Using Laplace transformation on the AC part of the equation (4</w:t>
+      </w:r>
+      <w:proofErr w:type="gramStart"/>
+      <w:r>
+        <w:rPr>
+          <w:rFonts w:ascii="Times New Roman" w:eastAsiaTheme="minorEastAsia" w:hAnsi="Times New Roman" w:cs="Times New Roman"/>
+          <w:sz w:val="24"/>
+          <w:szCs w:val="24"/>
+        </w:rPr>
+        <w:t>) :</w:t>
+      </w:r>
+      <w:proofErr w:type="gramEnd"/>
     </w:p>
     <w:p>
       <w:pPr>
@@ -26139,7 +26034,25 @@
           <w:sz w:val="24"/>
           <w:szCs w:val="24"/>
         </w:rPr>
-        <w:t xml:space="preserve"> term in the equation (9) will be zero the rest are the same with the switch on case. From all of these equations and assuming that R is much bigger than </w:t>
+        <w:t xml:space="preserve"> term in the equation (9) will be zero the rest are the same with the switch on case. From </w:t>
+      </w:r>
+      <w:proofErr w:type="gramStart"/>
+      <w:r>
+        <w:rPr>
+          <w:rFonts w:ascii="Times New Roman" w:eastAsiaTheme="minorEastAsia" w:hAnsi="Times New Roman" w:cs="Times New Roman"/>
+          <w:sz w:val="24"/>
+          <w:szCs w:val="24"/>
+        </w:rPr>
+        <w:t>all of</w:t>
+      </w:r>
+      <w:proofErr w:type="gramEnd"/>
+      <w:r>
+        <w:rPr>
+          <w:rFonts w:ascii="Times New Roman" w:eastAsiaTheme="minorEastAsia" w:hAnsi="Times New Roman" w:cs="Times New Roman"/>
+          <w:sz w:val="24"/>
+          <w:szCs w:val="24"/>
+        </w:rPr>
+        <w:t xml:space="preserve"> these equations and assuming that R is much bigger than </w:t>
       </w:r>
       <m:oMath>
         <m:sSub>
@@ -27113,7 +27026,7 @@
     </w:p>
     <w:p>
       <w:pPr>
-        <w:pStyle w:val="Caption"/>
+        <w:pStyle w:val="ResimYazs"/>
         <w:spacing w:line="360" w:lineRule="auto"/>
         <w:jc w:val="center"/>
         <w:rPr>
@@ -27148,13 +27061,23 @@
           <w:szCs w:val="24"/>
         </w:rPr>
       </w:pPr>
-      <w:r>
-        <w:rPr>
-          <w:rFonts w:ascii="Times New Roman" w:eastAsiaTheme="minorEastAsia" w:hAnsi="Times New Roman" w:cs="Times New Roman"/>
-          <w:sz w:val="24"/>
-          <w:szCs w:val="24"/>
-        </w:rPr>
-        <w:t>All of the matrices found in (</w:t>
+      <w:proofErr w:type="gramStart"/>
+      <w:r>
+        <w:rPr>
+          <w:rFonts w:ascii="Times New Roman" w:eastAsiaTheme="minorEastAsia" w:hAnsi="Times New Roman" w:cs="Times New Roman"/>
+          <w:sz w:val="24"/>
+          <w:szCs w:val="24"/>
+        </w:rPr>
+        <w:t>All of</w:t>
+      </w:r>
+      <w:proofErr w:type="gramEnd"/>
+      <w:r>
+        <w:rPr>
+          <w:rFonts w:ascii="Times New Roman" w:eastAsiaTheme="minorEastAsia" w:hAnsi="Times New Roman" w:cs="Times New Roman"/>
+          <w:sz w:val="24"/>
+          <w:szCs w:val="24"/>
+        </w:rPr>
+        <w:t xml:space="preserve"> the matrices found in (</w:t>
       </w:r>
       <w:r>
         <w:rPr>
@@ -28964,7 +28887,7 @@
     </w:p>
     <w:p>
       <w:pPr>
-        <w:pStyle w:val="Heading1"/>
+        <w:pStyle w:val="Balk1"/>
         <w:rPr>
           <w:rFonts w:eastAsiaTheme="minorEastAsia"/>
         </w:rPr>
@@ -28972,19 +28895,19 @@
     </w:p>
     <w:p>
       <w:pPr>
-        <w:pStyle w:val="Heading1"/>
+        <w:pStyle w:val="Balk1"/>
         <w:rPr>
           <w:rFonts w:eastAsiaTheme="minorEastAsia"/>
         </w:rPr>
       </w:pPr>
-      <w:bookmarkStart w:id="11" w:name="_Toc43896517"/>
+      <w:bookmarkStart w:id="12" w:name="_Toc43930932"/>
       <w:r>
         <w:rPr>
           <w:rFonts w:eastAsiaTheme="minorEastAsia"/>
         </w:rPr>
         <w:t>Compensator Design</w:t>
       </w:r>
-      <w:bookmarkEnd w:id="11"/>
+      <w:bookmarkEnd w:id="12"/>
     </w:p>
     <w:p>
       <w:pPr>
@@ -29280,7 +29203,7 @@
     </w:p>
     <w:tbl>
       <w:tblPr>
-        <w:tblStyle w:val="TableGrid"/>
+        <w:tblStyle w:val="TabloKlavuzu"/>
         <w:tblW w:w="7480" w:type="dxa"/>
         <w:jc w:val="center"/>
         <w:tblLook w:val="04A0" w:firstRow="1" w:lastRow="0" w:firstColumn="1" w:lastColumn="0" w:noHBand="0" w:noVBand="1"/>
@@ -29589,7 +29512,7 @@
     </w:p>
     <w:p>
       <w:pPr>
-        <w:pStyle w:val="Caption"/>
+        <w:pStyle w:val="ResimYazs"/>
         <w:spacing w:line="360" w:lineRule="auto"/>
         <w:jc w:val="center"/>
         <w:rPr>
@@ -30858,7 +30781,25 @@
           <w:sz w:val="24"/>
           <w:szCs w:val="24"/>
         </w:rPr>
-        <w:t xml:space="preserve"> equal to 2.2nF. Moreover, the voltage level of the sawtooth wave and the reference voltage have to be selected beforehand and which are selected as 1.8 Volts and 0.9 Volts respectively which are standard selections. Then, when the formulas </w:t>
+        <w:t xml:space="preserve"> equal to 2.2nF. Moreover, the voltage level of the sawtooth wave and the reference voltage </w:t>
+      </w:r>
+      <w:proofErr w:type="gramStart"/>
+      <w:r>
+        <w:rPr>
+          <w:rFonts w:ascii="Times New Roman" w:eastAsiaTheme="minorEastAsia" w:hAnsi="Times New Roman" w:cs="Times New Roman"/>
+          <w:sz w:val="24"/>
+          <w:szCs w:val="24"/>
+        </w:rPr>
+        <w:t>have to</w:t>
+      </w:r>
+      <w:proofErr w:type="gramEnd"/>
+      <w:r>
+        <w:rPr>
+          <w:rFonts w:ascii="Times New Roman" w:eastAsiaTheme="minorEastAsia" w:hAnsi="Times New Roman" w:cs="Times New Roman"/>
+          <w:sz w:val="24"/>
+          <w:szCs w:val="24"/>
+        </w:rPr>
+        <w:t xml:space="preserve"> be selected beforehand and which are selected as 1.8 Volts and 0.9 Volts respectively which are standard selections. Then, when the formulas </w:t>
       </w:r>
       <w:r>
         <w:rPr>
@@ -30920,7 +30861,7 @@
     </w:p>
     <w:tbl>
       <w:tblPr>
-        <w:tblStyle w:val="TableGrid"/>
+        <w:tblStyle w:val="TabloKlavuzu"/>
         <w:tblW w:w="0" w:type="auto"/>
         <w:tblLook w:val="04A0" w:firstRow="1" w:lastRow="0" w:firstColumn="1" w:lastColumn="0" w:noHBand="0" w:noVBand="1"/>
       </w:tblPr>
@@ -31524,7 +31465,7 @@
     </w:p>
     <w:p>
       <w:pPr>
-        <w:pStyle w:val="Caption"/>
+        <w:pStyle w:val="ResimYazs"/>
         <w:spacing w:line="360" w:lineRule="auto"/>
         <w:jc w:val="center"/>
         <w:rPr>
@@ -31589,7 +31530,7 @@
           <w:sz w:val="24"/>
           <w:szCs w:val="24"/>
         </w:rPr>
-        <w:t>3</w:t>
+        <w:t>1</w:t>
       </w:r>
       <w:r>
         <w:rPr>
@@ -31629,21 +31570,21 @@
     </w:p>
     <w:p>
       <w:pPr>
-        <w:pStyle w:val="Heading2"/>
+        <w:pStyle w:val="Balk2"/>
         <w:rPr>
           <w:rFonts w:ascii="Times New Roman" w:hAnsi="Times New Roman"/>
           <w:sz w:val="28"/>
           <w:szCs w:val="32"/>
         </w:rPr>
       </w:pPr>
-      <w:bookmarkStart w:id="12" w:name="_Toc43896518"/>
+      <w:bookmarkStart w:id="13" w:name="_Toc43930933"/>
       <w:r>
         <w:rPr>
           <w:rFonts w:eastAsiaTheme="minorEastAsia"/>
         </w:rPr>
         <w:t>Bode Plots</w:t>
       </w:r>
-      <w:bookmarkEnd w:id="12"/>
+      <w:bookmarkEnd w:id="13"/>
     </w:p>
     <w:p>
       <w:pPr>
@@ -31750,7 +31691,7 @@
     </w:p>
     <w:p>
       <w:pPr>
-        <w:pStyle w:val="Caption"/>
+        <w:pStyle w:val="ResimYazs"/>
         <w:spacing w:line="360" w:lineRule="auto"/>
         <w:jc w:val="center"/>
         <w:rPr>
@@ -31880,7 +31821,7 @@
     </w:p>
     <w:p>
       <w:pPr>
-        <w:pStyle w:val="Caption"/>
+        <w:pStyle w:val="ResimYazs"/>
         <w:spacing w:line="360" w:lineRule="auto"/>
         <w:jc w:val="center"/>
         <w:rPr>
@@ -31938,19 +31879,19 @@
     </w:p>
     <w:p>
       <w:pPr>
-        <w:pStyle w:val="Heading2"/>
+        <w:pStyle w:val="Balk2"/>
         <w:rPr>
           <w:rFonts w:ascii="Times New Roman" w:hAnsi="Times New Roman"/>
           <w:sz w:val="28"/>
           <w:szCs w:val="32"/>
         </w:rPr>
       </w:pPr>
-      <w:bookmarkStart w:id="13" w:name="_Toc43896519"/>
+      <w:bookmarkStart w:id="14" w:name="_Toc43930934"/>
       <w:r>
         <w:lastRenderedPageBreak/>
         <w:t>Transient Response</w:t>
       </w:r>
-      <w:bookmarkEnd w:id="13"/>
+      <w:bookmarkEnd w:id="14"/>
     </w:p>
     <w:p>
       <w:pPr>
@@ -32053,7 +31994,7 @@
     </w:p>
     <w:p>
       <w:pPr>
-        <w:pStyle w:val="Caption"/>
+        <w:pStyle w:val="ResimYazs"/>
         <w:spacing w:line="360" w:lineRule="auto"/>
         <w:jc w:val="center"/>
         <w:rPr>
@@ -32125,13 +32066,13 @@
     </w:p>
     <w:p>
       <w:pPr>
-        <w:pStyle w:val="Heading3"/>
-      </w:pPr>
-      <w:bookmarkStart w:id="14" w:name="_Toc43896520"/>
+        <w:pStyle w:val="Balk3"/>
+      </w:pPr>
+      <w:bookmarkStart w:id="15" w:name="_Toc43930935"/>
       <w:r>
         <w:t>Load Regulation</w:t>
       </w:r>
-      <w:bookmarkEnd w:id="14"/>
+      <w:bookmarkEnd w:id="15"/>
     </w:p>
     <w:p>
       <w:pPr>
@@ -32150,7 +32091,61 @@
           <w:szCs w:val="24"/>
         </w:rPr>
         <w:tab/>
-        <w:t xml:space="preserve">Load regulation is the deviation of the output voltage in percentage when the load resistance is changed from 10 times of its value to its original value or vice versa. At first load resistance is 2.083Ω and at t=25ms it is changed to 20.83Ω then at t=50ms it is returned back to 2.083Ω which is the original value. The output voltage behavior under these conditions is indicated in the Figure 7 below. At t=25ms the output voltage increases suddenly with the increasing output resistance, but it returns back to 10 volts in around 1ms. At t=50ms the output voltage decreases less than the increase at t=25ms and returns back to 10 volts </w:t>
+        <w:t xml:space="preserve">Load regulation is the deviation of the output voltage in percentage when the load resistance is changed from 10 times of its value to its original value or vice versa. At first load resistance is 2.083Ω and at t=25ms it is changed to 20.83Ω then at t=50ms it is </w:t>
+      </w:r>
+      <w:proofErr w:type="gramStart"/>
+      <w:r>
+        <w:rPr>
+          <w:rFonts w:ascii="Times New Roman" w:hAnsi="Times New Roman" w:cs="Times New Roman"/>
+          <w:sz w:val="24"/>
+          <w:szCs w:val="24"/>
+        </w:rPr>
+        <w:t>returned back</w:t>
+      </w:r>
+      <w:proofErr w:type="gramEnd"/>
+      <w:r>
+        <w:rPr>
+          <w:rFonts w:ascii="Times New Roman" w:hAnsi="Times New Roman" w:cs="Times New Roman"/>
+          <w:sz w:val="24"/>
+          <w:szCs w:val="24"/>
+        </w:rPr>
+        <w:t xml:space="preserve"> to 2.083Ω which is the original value. The output voltage behavior under these conditions is indicated in the Figure 7 below. At t=25ms the output voltage increases suddenly with the increasing output resistance, but it </w:t>
+      </w:r>
+      <w:proofErr w:type="gramStart"/>
+      <w:r>
+        <w:rPr>
+          <w:rFonts w:ascii="Times New Roman" w:hAnsi="Times New Roman" w:cs="Times New Roman"/>
+          <w:sz w:val="24"/>
+          <w:szCs w:val="24"/>
+        </w:rPr>
+        <w:t>returns back</w:t>
+      </w:r>
+      <w:proofErr w:type="gramEnd"/>
+      <w:r>
+        <w:rPr>
+          <w:rFonts w:ascii="Times New Roman" w:hAnsi="Times New Roman" w:cs="Times New Roman"/>
+          <w:sz w:val="24"/>
+          <w:szCs w:val="24"/>
+        </w:rPr>
+        <w:t xml:space="preserve"> to 10 volts in around 1ms. At t=50ms the output voltage decreases less than the increase at t=25ms and </w:t>
+      </w:r>
+      <w:proofErr w:type="gramStart"/>
+      <w:r>
+        <w:rPr>
+          <w:rFonts w:ascii="Times New Roman" w:hAnsi="Times New Roman" w:cs="Times New Roman"/>
+          <w:sz w:val="24"/>
+          <w:szCs w:val="24"/>
+        </w:rPr>
+        <w:t>returns back</w:t>
+      </w:r>
+      <w:proofErr w:type="gramEnd"/>
+      <w:r>
+        <w:rPr>
+          <w:rFonts w:ascii="Times New Roman" w:hAnsi="Times New Roman" w:cs="Times New Roman"/>
+          <w:sz w:val="24"/>
+          <w:szCs w:val="24"/>
+        </w:rPr>
+        <w:t xml:space="preserve"> to 10 volts </w:t>
       </w:r>
       <w:r>
         <w:rPr>
@@ -32226,7 +32221,7 @@
     </w:p>
     <w:p>
       <w:pPr>
-        <w:pStyle w:val="Caption"/>
+        <w:pStyle w:val="ResimYazs"/>
         <w:spacing w:line="360" w:lineRule="auto"/>
         <w:jc w:val="center"/>
         <w:rPr>
@@ -32274,13 +32269,13 @@
     </w:p>
     <w:p>
       <w:pPr>
-        <w:pStyle w:val="Heading3"/>
-      </w:pPr>
-      <w:bookmarkStart w:id="15" w:name="_Toc43896521"/>
+        <w:pStyle w:val="Balk3"/>
+      </w:pPr>
+      <w:bookmarkStart w:id="16" w:name="_Toc43930936"/>
       <w:r>
         <w:t>Line Regulation</w:t>
       </w:r>
-      <w:bookmarkEnd w:id="15"/>
+      <w:bookmarkEnd w:id="16"/>
     </w:p>
     <w:p>
       <w:pPr>
@@ -32315,7 +32310,61 @@
           <w:sz w:val="24"/>
           <w:szCs w:val="24"/>
         </w:rPr>
-        <w:t xml:space="preserve"> or vice versa. At first the input voltage is 48 Volts and at t=25ms it is changed to 24 Volts and at t=35ms it is returned back to 48 Volts to be able to observe the transient changes with respect to input voltage change. When the input voltage is dropped to 24 volts and the output voltage drops a little bit and in 1.5ms it returns back to 10 volts again as indicated in the Figure 8 below. At the same time the increase in the PWM duty cycle can be seen in the Figure 9. At t=35ms the input voltage is increased to 48 Volts and the output voltage increases a little then it returns back to 10 volts in 1.5ms.</w:t>
+        <w:t xml:space="preserve"> or vice versa. At first the input voltage is 48 Volts and at t=25ms it is changed to 24 Volts and at t=35ms it is </w:t>
+      </w:r>
+      <w:proofErr w:type="gramStart"/>
+      <w:r>
+        <w:rPr>
+          <w:rFonts w:ascii="Times New Roman" w:hAnsi="Times New Roman" w:cs="Times New Roman"/>
+          <w:sz w:val="24"/>
+          <w:szCs w:val="24"/>
+        </w:rPr>
+        <w:t>returned back</w:t>
+      </w:r>
+      <w:proofErr w:type="gramEnd"/>
+      <w:r>
+        <w:rPr>
+          <w:rFonts w:ascii="Times New Roman" w:hAnsi="Times New Roman" w:cs="Times New Roman"/>
+          <w:sz w:val="24"/>
+          <w:szCs w:val="24"/>
+        </w:rPr>
+        <w:t xml:space="preserve"> to 48 Volts to be able to observe the transient changes with respect to input voltage change. When the input voltage is dropped to 24 volts and the output voltage drops a little bit and in 1.5ms it </w:t>
+      </w:r>
+      <w:proofErr w:type="gramStart"/>
+      <w:r>
+        <w:rPr>
+          <w:rFonts w:ascii="Times New Roman" w:hAnsi="Times New Roman" w:cs="Times New Roman"/>
+          <w:sz w:val="24"/>
+          <w:szCs w:val="24"/>
+        </w:rPr>
+        <w:t>returns back</w:t>
+      </w:r>
+      <w:proofErr w:type="gramEnd"/>
+      <w:r>
+        <w:rPr>
+          <w:rFonts w:ascii="Times New Roman" w:hAnsi="Times New Roman" w:cs="Times New Roman"/>
+          <w:sz w:val="24"/>
+          <w:szCs w:val="24"/>
+        </w:rPr>
+        <w:t xml:space="preserve"> to 10 volts again as indicated in the Figure 8 below. At the same time the increase in the PWM duty cycle can be seen in the Figure 9. At t=35ms the input voltage is increased to 48 Volts and the output voltage increases a little then it </w:t>
+      </w:r>
+      <w:proofErr w:type="gramStart"/>
+      <w:r>
+        <w:rPr>
+          <w:rFonts w:ascii="Times New Roman" w:hAnsi="Times New Roman" w:cs="Times New Roman"/>
+          <w:sz w:val="24"/>
+          <w:szCs w:val="24"/>
+        </w:rPr>
+        <w:t>returns back</w:t>
+      </w:r>
+      <w:proofErr w:type="gramEnd"/>
+      <w:r>
+        <w:rPr>
+          <w:rFonts w:ascii="Times New Roman" w:hAnsi="Times New Roman" w:cs="Times New Roman"/>
+          <w:sz w:val="24"/>
+          <w:szCs w:val="24"/>
+        </w:rPr>
+        <w:t xml:space="preserve"> to 10 volts in 1.5ms.</w:t>
       </w:r>
     </w:p>
     <w:p>
@@ -32334,7 +32383,25 @@
           <w:szCs w:val="24"/>
         </w:rPr>
         <w:tab/>
-        <w:t>We looked at our system’s transient response and from all of our observations we can clearly say that the compensator design is feasible for this project.</w:t>
+        <w:t xml:space="preserve">We looked at our system’s transient response and from </w:t>
+      </w:r>
+      <w:proofErr w:type="gramStart"/>
+      <w:r>
+        <w:rPr>
+          <w:rFonts w:ascii="Times New Roman" w:hAnsi="Times New Roman" w:cs="Times New Roman"/>
+          <w:sz w:val="24"/>
+          <w:szCs w:val="24"/>
+        </w:rPr>
+        <w:t>all of</w:t>
+      </w:r>
+      <w:proofErr w:type="gramEnd"/>
+      <w:r>
+        <w:rPr>
+          <w:rFonts w:ascii="Times New Roman" w:hAnsi="Times New Roman" w:cs="Times New Roman"/>
+          <w:sz w:val="24"/>
+          <w:szCs w:val="24"/>
+        </w:rPr>
+        <w:t xml:space="preserve"> our observations we can clearly say that the compensator design is feasible for this project.</w:t>
       </w:r>
     </w:p>
     <w:p>
@@ -32404,7 +32471,7 @@
     </w:p>
     <w:p>
       <w:pPr>
-        <w:pStyle w:val="Caption"/>
+        <w:pStyle w:val="ResimYazs"/>
         <w:spacing w:line="360" w:lineRule="auto"/>
         <w:jc w:val="center"/>
         <w:rPr>
@@ -32506,7 +32573,7 @@
     </w:p>
     <w:p>
       <w:pPr>
-        <w:pStyle w:val="Caption"/>
+        <w:pStyle w:val="ResimYazs"/>
         <w:spacing w:line="360" w:lineRule="auto"/>
         <w:jc w:val="center"/>
         <w:rPr>
@@ -32614,12 +32681,14 @@
     </w:p>
     <w:p>
       <w:pPr>
-        <w:pStyle w:val="Heading1"/>
-      </w:pPr>
+        <w:pStyle w:val="Balk1"/>
+      </w:pPr>
+      <w:bookmarkStart w:id="17" w:name="_Toc43930937"/>
       <w:r>
         <w:lastRenderedPageBreak/>
         <w:t>Conclusion</w:t>
       </w:r>
+      <w:bookmarkEnd w:id="17"/>
     </w:p>
     <w:p>
       <w:pPr>
@@ -32867,7 +32936,25 @@
           <w:sz w:val="24"/>
           <w:szCs w:val="24"/>
         </w:rPr>
-        <w:t>Furthermore, transfer function of the converter was derived and frequency response of the converter and controller was observed. A type III-A compensator was used according to guidelines to make the converter more stable with a better phase margin. Line and load regulation of the converter is also tested.</w:t>
+        <w:t xml:space="preserve">Furthermore, transfer function of the converter was </w:t>
+      </w:r>
+      <w:proofErr w:type="gramStart"/>
+      <w:r>
+        <w:rPr>
+          <w:rFonts w:ascii="Times New Roman" w:hAnsi="Times New Roman" w:cs="Times New Roman"/>
+          <w:sz w:val="24"/>
+          <w:szCs w:val="24"/>
+        </w:rPr>
+        <w:t>derived</w:t>
+      </w:r>
+      <w:proofErr w:type="gramEnd"/>
+      <w:r>
+        <w:rPr>
+          <w:rFonts w:ascii="Times New Roman" w:hAnsi="Times New Roman" w:cs="Times New Roman"/>
+          <w:sz w:val="24"/>
+          <w:szCs w:val="24"/>
+        </w:rPr>
+        <w:t xml:space="preserve"> and frequency response of the converter and controller was observed. A type III-A compensator was used according to guidelines to make the converter more stable with a better phase margin. Line and load regulation of the converter is also tested.</w:t>
       </w:r>
     </w:p>
     <w:p>
@@ -32917,7 +33004,7 @@
 </file>
 
 <file path=word/endnotes.xml><?xml version="1.0" encoding="utf-8"?>
-<w:endnotes xmlns:wpc="http://schemas.microsoft.com/office/word/2010/wordprocessingCanvas" xmlns:cx="http://schemas.microsoft.com/office/drawing/2014/chartex" xmlns:cx1="http://schemas.microsoft.com/office/drawing/2015/9/8/chartex" xmlns:cx2="http://schemas.microsoft.com/office/drawing/2015/10/21/chartex" xmlns:cx3="http://schemas.microsoft.com/office/drawing/2016/5/9/chartex" xmlns:cx4="http://schemas.microsoft.com/office/drawing/2016/5/10/chartex" xmlns:cx5="http://schemas.microsoft.com/office/drawing/2016/5/11/chartex" xmlns:cx6="http://schemas.microsoft.com/office/drawing/2016/5/12/chartex" xmlns:cx7="http://schemas.microsoft.com/office/drawing/2016/5/13/chartex" xmlns:cx8="http://schemas.microsoft.com/office/drawing/2016/5/14/chartex" xmlns:mc="http://schemas.openxmlformats.org/markup-compatibility/2006" xmlns:aink="http://schemas.microsoft.com/office/drawing/2016/ink" xmlns:am3d="http://schemas.microsoft.com/office/drawing/2017/model3d" xmlns:o="urn:schemas-microsoft-com:office:office" xmlns:r="http://schemas.openxmlformats.org/officeDocument/2006/relationships" xmlns:m="http://schemas.openxmlformats.org/officeDocument/2006/math" xmlns:v="urn:schemas-microsoft-com:vml" xmlns:wp14="http://schemas.microsoft.com/office/word/2010/wordprocessingDrawing" xmlns:wp="http://schemas.openxmlformats.org/drawingml/2006/wordprocessingDrawing" xmlns:w10="urn:schemas-microsoft-com:office:word" xmlns:w="http://schemas.openxmlformats.org/wordprocessingml/2006/main" xmlns:w14="http://schemas.microsoft.com/office/word/2010/wordml" xmlns:w15="http://schemas.microsoft.com/office/word/2012/wordml" xmlns:w16cex="http://schemas.microsoft.com/office/word/2018/wordml/cex" xmlns:w16cid="http://schemas.microsoft.com/office/word/2016/wordml/cid" xmlns:w16="http://schemas.microsoft.com/office/word/2018/wordml" xmlns:w16se="http://schemas.microsoft.com/office/word/2015/wordml/symex" xmlns:wpg="http://schemas.microsoft.com/office/word/2010/wordprocessingGroup" xmlns:wpi="http://schemas.microsoft.com/office/word/2010/wordprocessingInk" xmlns:wne="http://schemas.microsoft.com/office/word/2006/wordml" xmlns:wps="http://schemas.microsoft.com/office/word/2010/wordprocessingShape" mc:Ignorable="w14 w15 w16se w16cid w16 w16cex wp14">
+<w:endnotes xmlns:wpc="http://schemas.microsoft.com/office/word/2010/wordprocessingCanvas" xmlns:cx="http://schemas.microsoft.com/office/drawing/2014/chartex" xmlns:cx1="http://schemas.microsoft.com/office/drawing/2015/9/8/chartex" xmlns:cx2="http://schemas.microsoft.com/office/drawing/2015/10/21/chartex" xmlns:cx3="http://schemas.microsoft.com/office/drawing/2016/5/9/chartex" xmlns:cx4="http://schemas.microsoft.com/office/drawing/2016/5/10/chartex" xmlns:cx5="http://schemas.microsoft.com/office/drawing/2016/5/11/chartex" xmlns:cx6="http://schemas.microsoft.com/office/drawing/2016/5/12/chartex" xmlns:cx7="http://schemas.microsoft.com/office/drawing/2016/5/13/chartex" xmlns:cx8="http://schemas.microsoft.com/office/drawing/2016/5/14/chartex" xmlns:mc="http://schemas.openxmlformats.org/markup-compatibility/2006" xmlns:aink="http://schemas.microsoft.com/office/drawing/2016/ink" xmlns:am3d="http://schemas.microsoft.com/office/drawing/2017/model3d" xmlns:o="urn:schemas-microsoft-com:office:office" xmlns:r="http://schemas.openxmlformats.org/officeDocument/2006/relationships" xmlns:m="http://schemas.openxmlformats.org/officeDocument/2006/math" xmlns:v="urn:schemas-microsoft-com:vml" xmlns:wp14="http://schemas.microsoft.com/office/word/2010/wordprocessingDrawing" xmlns:wp="http://schemas.openxmlformats.org/drawingml/2006/wordprocessingDrawing" xmlns:w10="urn:schemas-microsoft-com:office:word" xmlns:w="http://schemas.openxmlformats.org/wordprocessingml/2006/main" xmlns:w14="http://schemas.microsoft.com/office/word/2010/wordml" xmlns:w15="http://schemas.microsoft.com/office/word/2012/wordml" xmlns:w16cid="http://schemas.microsoft.com/office/word/2016/wordml/cid" xmlns:w16se="http://schemas.microsoft.com/office/word/2015/wordml/symex" xmlns:wpg="http://schemas.microsoft.com/office/word/2010/wordprocessingGroup" xmlns:wpi="http://schemas.microsoft.com/office/word/2010/wordprocessingInk" xmlns:wne="http://schemas.microsoft.com/office/word/2006/wordml" xmlns:wps="http://schemas.microsoft.com/office/word/2010/wordprocessingShape" mc:Ignorable="w14 w15 w16se w16cid wp14">
   <w:endnote w:type="separator" w:id="-1">
     <w:p>
       <w:pPr>
@@ -32942,7 +33029,7 @@
 </file>
 
 <file path=word/footer1.xml><?xml version="1.0" encoding="utf-8"?>
-<w:ftr xmlns:wpc="http://schemas.microsoft.com/office/word/2010/wordprocessingCanvas" xmlns:cx="http://schemas.microsoft.com/office/drawing/2014/chartex" xmlns:cx1="http://schemas.microsoft.com/office/drawing/2015/9/8/chartex" xmlns:cx2="http://schemas.microsoft.com/office/drawing/2015/10/21/chartex" xmlns:cx3="http://schemas.microsoft.com/office/drawing/2016/5/9/chartex" xmlns:cx4="http://schemas.microsoft.com/office/drawing/2016/5/10/chartex" xmlns:cx5="http://schemas.microsoft.com/office/drawing/2016/5/11/chartex" xmlns:cx6="http://schemas.microsoft.com/office/drawing/2016/5/12/chartex" xmlns:cx7="http://schemas.microsoft.com/office/drawing/2016/5/13/chartex" xmlns:cx8="http://schemas.microsoft.com/office/drawing/2016/5/14/chartex" xmlns:mc="http://schemas.openxmlformats.org/markup-compatibility/2006" xmlns:aink="http://schemas.microsoft.com/office/drawing/2016/ink" xmlns:am3d="http://schemas.microsoft.com/office/drawing/2017/model3d" xmlns:o="urn:schemas-microsoft-com:office:office" xmlns:r="http://schemas.openxmlformats.org/officeDocument/2006/relationships" xmlns:m="http://schemas.openxmlformats.org/officeDocument/2006/math" xmlns:v="urn:schemas-microsoft-com:vml" xmlns:wp14="http://schemas.microsoft.com/office/word/2010/wordprocessingDrawing" xmlns:wp="http://schemas.openxmlformats.org/drawingml/2006/wordprocessingDrawing" xmlns:w10="urn:schemas-microsoft-com:office:word" xmlns:w="http://schemas.openxmlformats.org/wordprocessingml/2006/main" xmlns:w14="http://schemas.microsoft.com/office/word/2010/wordml" xmlns:w15="http://schemas.microsoft.com/office/word/2012/wordml" xmlns:w16cex="http://schemas.microsoft.com/office/word/2018/wordml/cex" xmlns:w16cid="http://schemas.microsoft.com/office/word/2016/wordml/cid" xmlns:w16="http://schemas.microsoft.com/office/word/2018/wordml" xmlns:w16se="http://schemas.microsoft.com/office/word/2015/wordml/symex" xmlns:wpg="http://schemas.microsoft.com/office/word/2010/wordprocessingGroup" xmlns:wpi="http://schemas.microsoft.com/office/word/2010/wordprocessingInk" xmlns:wne="http://schemas.microsoft.com/office/word/2006/wordml" xmlns:wps="http://schemas.microsoft.com/office/word/2010/wordprocessingShape" mc:Ignorable="w14 w15 w16se w16cid w16 w16cex wp14">
+<w:ftr xmlns:wpc="http://schemas.microsoft.com/office/word/2010/wordprocessingCanvas" xmlns:cx="http://schemas.microsoft.com/office/drawing/2014/chartex" xmlns:cx1="http://schemas.microsoft.com/office/drawing/2015/9/8/chartex" xmlns:cx2="http://schemas.microsoft.com/office/drawing/2015/10/21/chartex" xmlns:cx3="http://schemas.microsoft.com/office/drawing/2016/5/9/chartex" xmlns:cx4="http://schemas.microsoft.com/office/drawing/2016/5/10/chartex" xmlns:cx5="http://schemas.microsoft.com/office/drawing/2016/5/11/chartex" xmlns:cx6="http://schemas.microsoft.com/office/drawing/2016/5/12/chartex" xmlns:cx7="http://schemas.microsoft.com/office/drawing/2016/5/13/chartex" xmlns:cx8="http://schemas.microsoft.com/office/drawing/2016/5/14/chartex" xmlns:mc="http://schemas.openxmlformats.org/markup-compatibility/2006" xmlns:aink="http://schemas.microsoft.com/office/drawing/2016/ink" xmlns:am3d="http://schemas.microsoft.com/office/drawing/2017/model3d" xmlns:o="urn:schemas-microsoft-com:office:office" xmlns:r="http://schemas.openxmlformats.org/officeDocument/2006/relationships" xmlns:m="http://schemas.openxmlformats.org/officeDocument/2006/math" xmlns:v="urn:schemas-microsoft-com:vml" xmlns:wp14="http://schemas.microsoft.com/office/word/2010/wordprocessingDrawing" xmlns:wp="http://schemas.openxmlformats.org/drawingml/2006/wordprocessingDrawing" xmlns:w10="urn:schemas-microsoft-com:office:word" xmlns:w="http://schemas.openxmlformats.org/wordprocessingml/2006/main" xmlns:w14="http://schemas.microsoft.com/office/word/2010/wordml" xmlns:w15="http://schemas.microsoft.com/office/word/2012/wordml" xmlns:w16cid="http://schemas.microsoft.com/office/word/2016/wordml/cid" xmlns:w16se="http://schemas.microsoft.com/office/word/2015/wordml/symex" xmlns:wpg="http://schemas.microsoft.com/office/word/2010/wordprocessingGroup" xmlns:wpi="http://schemas.microsoft.com/office/word/2010/wordprocessingInk" xmlns:wne="http://schemas.microsoft.com/office/word/2006/wordml" xmlns:wps="http://schemas.microsoft.com/office/word/2010/wordprocessingShape" mc:Ignorable="w14 w15 w16se w16cid wp14">
   <w:sdt>
     <w:sdtPr>
       <w:id w:val="-1561863696"/>
@@ -32955,7 +33042,7 @@
     <w:sdtContent>
       <w:p>
         <w:pPr>
-          <w:pStyle w:val="Footer"/>
+          <w:pStyle w:val="AltBilgi"/>
           <w:jc w:val="right"/>
         </w:pPr>
         <w:r>
@@ -32981,14 +33068,14 @@
   </w:sdt>
   <w:p>
     <w:pPr>
-      <w:pStyle w:val="Footer"/>
+      <w:pStyle w:val="AltBilgi"/>
     </w:pPr>
   </w:p>
 </w:ftr>
 </file>
 
 <file path=word/footnotes.xml><?xml version="1.0" encoding="utf-8"?>
-<w:footnotes xmlns:wpc="http://schemas.microsoft.com/office/word/2010/wordprocessingCanvas" xmlns:cx="http://schemas.microsoft.com/office/drawing/2014/chartex" xmlns:cx1="http://schemas.microsoft.com/office/drawing/2015/9/8/chartex" xmlns:cx2="http://schemas.microsoft.com/office/drawing/2015/10/21/chartex" xmlns:cx3="http://schemas.microsoft.com/office/drawing/2016/5/9/chartex" xmlns:cx4="http://schemas.microsoft.com/office/drawing/2016/5/10/chartex" xmlns:cx5="http://schemas.microsoft.com/office/drawing/2016/5/11/chartex" xmlns:cx6="http://schemas.microsoft.com/office/drawing/2016/5/12/chartex" xmlns:cx7="http://schemas.microsoft.com/office/drawing/2016/5/13/chartex" xmlns:cx8="http://schemas.microsoft.com/office/drawing/2016/5/14/chartex" xmlns:mc="http://schemas.openxmlformats.org/markup-compatibility/2006" xmlns:aink="http://schemas.microsoft.com/office/drawing/2016/ink" xmlns:am3d="http://schemas.microsoft.com/office/drawing/2017/model3d" xmlns:o="urn:schemas-microsoft-com:office:office" xmlns:r="http://schemas.openxmlformats.org/officeDocument/2006/relationships" xmlns:m="http://schemas.openxmlformats.org/officeDocument/2006/math" xmlns:v="urn:schemas-microsoft-com:vml" xmlns:wp14="http://schemas.microsoft.com/office/word/2010/wordprocessingDrawing" xmlns:wp="http://schemas.openxmlformats.org/drawingml/2006/wordprocessingDrawing" xmlns:w10="urn:schemas-microsoft-com:office:word" xmlns:w="http://schemas.openxmlformats.org/wordprocessingml/2006/main" xmlns:w14="http://schemas.microsoft.com/office/word/2010/wordml" xmlns:w15="http://schemas.microsoft.com/office/word/2012/wordml" xmlns:w16cex="http://schemas.microsoft.com/office/word/2018/wordml/cex" xmlns:w16cid="http://schemas.microsoft.com/office/word/2016/wordml/cid" xmlns:w16="http://schemas.microsoft.com/office/word/2018/wordml" xmlns:w16se="http://schemas.microsoft.com/office/word/2015/wordml/symex" xmlns:wpg="http://schemas.microsoft.com/office/word/2010/wordprocessingGroup" xmlns:wpi="http://schemas.microsoft.com/office/word/2010/wordprocessingInk" xmlns:wne="http://schemas.microsoft.com/office/word/2006/wordml" xmlns:wps="http://schemas.microsoft.com/office/word/2010/wordprocessingShape" mc:Ignorable="w14 w15 w16se w16cid w16 w16cex wp14">
+<w:footnotes xmlns:wpc="http://schemas.microsoft.com/office/word/2010/wordprocessingCanvas" xmlns:cx="http://schemas.microsoft.com/office/drawing/2014/chartex" xmlns:cx1="http://schemas.microsoft.com/office/drawing/2015/9/8/chartex" xmlns:cx2="http://schemas.microsoft.com/office/drawing/2015/10/21/chartex" xmlns:cx3="http://schemas.microsoft.com/office/drawing/2016/5/9/chartex" xmlns:cx4="http://schemas.microsoft.com/office/drawing/2016/5/10/chartex" xmlns:cx5="http://schemas.microsoft.com/office/drawing/2016/5/11/chartex" xmlns:cx6="http://schemas.microsoft.com/office/drawing/2016/5/12/chartex" xmlns:cx7="http://schemas.microsoft.com/office/drawing/2016/5/13/chartex" xmlns:cx8="http://schemas.microsoft.com/office/drawing/2016/5/14/chartex" xmlns:mc="http://schemas.openxmlformats.org/markup-compatibility/2006" xmlns:aink="http://schemas.microsoft.com/office/drawing/2016/ink" xmlns:am3d="http://schemas.microsoft.com/office/drawing/2017/model3d" xmlns:o="urn:schemas-microsoft-com:office:office" xmlns:r="http://schemas.openxmlformats.org/officeDocument/2006/relationships" xmlns:m="http://schemas.openxmlformats.org/officeDocument/2006/math" xmlns:v="urn:schemas-microsoft-com:vml" xmlns:wp14="http://schemas.microsoft.com/office/word/2010/wordprocessingDrawing" xmlns:wp="http://schemas.openxmlformats.org/drawingml/2006/wordprocessingDrawing" xmlns:w10="urn:schemas-microsoft-com:office:word" xmlns:w="http://schemas.openxmlformats.org/wordprocessingml/2006/main" xmlns:w14="http://schemas.microsoft.com/office/word/2010/wordml" xmlns:w15="http://schemas.microsoft.com/office/word/2012/wordml" xmlns:w16cid="http://schemas.microsoft.com/office/word/2016/wordml/cid" xmlns:w16se="http://schemas.microsoft.com/office/word/2015/wordml/symex" xmlns:wpg="http://schemas.microsoft.com/office/word/2010/wordprocessingGroup" xmlns:wpi="http://schemas.microsoft.com/office/word/2010/wordprocessingInk" xmlns:wne="http://schemas.microsoft.com/office/word/2006/wordml" xmlns:wps="http://schemas.microsoft.com/office/word/2010/wordprocessingShape" mc:Ignorable="w14 w15 w16se w16cid wp14">
   <w:footnote w:type="separator" w:id="-1">
     <w:p>
       <w:pPr>
@@ -33013,7 +33100,7 @@
 </file>
 
 <file path=word/numbering.xml><?xml version="1.0" encoding="utf-8"?>
-<w:numbering xmlns:wpc="http://schemas.microsoft.com/office/word/2010/wordprocessingCanvas" xmlns:cx="http://schemas.microsoft.com/office/drawing/2014/chartex" xmlns:cx1="http://schemas.microsoft.com/office/drawing/2015/9/8/chartex" xmlns:cx2="http://schemas.microsoft.com/office/drawing/2015/10/21/chartex" xmlns:cx3="http://schemas.microsoft.com/office/drawing/2016/5/9/chartex" xmlns:cx4="http://schemas.microsoft.com/office/drawing/2016/5/10/chartex" xmlns:cx5="http://schemas.microsoft.com/office/drawing/2016/5/11/chartex" xmlns:cx6="http://schemas.microsoft.com/office/drawing/2016/5/12/chartex" xmlns:cx7="http://schemas.microsoft.com/office/drawing/2016/5/13/chartex" xmlns:cx8="http://schemas.microsoft.com/office/drawing/2016/5/14/chartex" xmlns:mc="http://schemas.openxmlformats.org/markup-compatibility/2006" xmlns:aink="http://schemas.microsoft.com/office/drawing/2016/ink" xmlns:am3d="http://schemas.microsoft.com/office/drawing/2017/model3d" xmlns:o="urn:schemas-microsoft-com:office:office" xmlns:r="http://schemas.openxmlformats.org/officeDocument/2006/relationships" xmlns:m="http://schemas.openxmlformats.org/officeDocument/2006/math" xmlns:v="urn:schemas-microsoft-com:vml" xmlns:wp14="http://schemas.microsoft.com/office/word/2010/wordprocessingDrawing" xmlns:wp="http://schemas.openxmlformats.org/drawingml/2006/wordprocessingDrawing" xmlns:w10="urn:schemas-microsoft-com:office:word" xmlns:w="http://schemas.openxmlformats.org/wordprocessingml/2006/main" xmlns:w14="http://schemas.microsoft.com/office/word/2010/wordml" xmlns:w15="http://schemas.microsoft.com/office/word/2012/wordml" xmlns:w16cex="http://schemas.microsoft.com/office/word/2018/wordml/cex" xmlns:w16cid="http://schemas.microsoft.com/office/word/2016/wordml/cid" xmlns:w16="http://schemas.microsoft.com/office/word/2018/wordml" xmlns:w16se="http://schemas.microsoft.com/office/word/2015/wordml/symex" xmlns:wpg="http://schemas.microsoft.com/office/word/2010/wordprocessingGroup" xmlns:wpi="http://schemas.microsoft.com/office/word/2010/wordprocessingInk" xmlns:wne="http://schemas.microsoft.com/office/word/2006/wordml" xmlns:wps="http://schemas.microsoft.com/office/word/2010/wordprocessingShape" mc:Ignorable="w14 w15 w16se w16cid w16 w16cex wp14">
+<w:numbering xmlns:wpc="http://schemas.microsoft.com/office/word/2010/wordprocessingCanvas" xmlns:cx="http://schemas.microsoft.com/office/drawing/2014/chartex" xmlns:cx1="http://schemas.microsoft.com/office/drawing/2015/9/8/chartex" xmlns:cx2="http://schemas.microsoft.com/office/drawing/2015/10/21/chartex" xmlns:cx3="http://schemas.microsoft.com/office/drawing/2016/5/9/chartex" xmlns:cx4="http://schemas.microsoft.com/office/drawing/2016/5/10/chartex" xmlns:cx5="http://schemas.microsoft.com/office/drawing/2016/5/11/chartex" xmlns:cx6="http://schemas.microsoft.com/office/drawing/2016/5/12/chartex" xmlns:cx7="http://schemas.microsoft.com/office/drawing/2016/5/13/chartex" xmlns:cx8="http://schemas.microsoft.com/office/drawing/2016/5/14/chartex" xmlns:mc="http://schemas.openxmlformats.org/markup-compatibility/2006" xmlns:aink="http://schemas.microsoft.com/office/drawing/2016/ink" xmlns:am3d="http://schemas.microsoft.com/office/drawing/2017/model3d" xmlns:o="urn:schemas-microsoft-com:office:office" xmlns:r="http://schemas.openxmlformats.org/officeDocument/2006/relationships" xmlns:m="http://schemas.openxmlformats.org/officeDocument/2006/math" xmlns:v="urn:schemas-microsoft-com:vml" xmlns:wp14="http://schemas.microsoft.com/office/word/2010/wordprocessingDrawing" xmlns:wp="http://schemas.openxmlformats.org/drawingml/2006/wordprocessingDrawing" xmlns:w10="urn:schemas-microsoft-com:office:word" xmlns:w="http://schemas.openxmlformats.org/wordprocessingml/2006/main" xmlns:w14="http://schemas.microsoft.com/office/word/2010/wordml" xmlns:w15="http://schemas.microsoft.com/office/word/2012/wordml" xmlns:w16cid="http://schemas.microsoft.com/office/word/2016/wordml/cid" xmlns:w16se="http://schemas.microsoft.com/office/word/2015/wordml/symex" xmlns:wpg="http://schemas.microsoft.com/office/word/2010/wordprocessingGroup" xmlns:wpi="http://schemas.microsoft.com/office/word/2010/wordprocessingInk" xmlns:wne="http://schemas.microsoft.com/office/word/2006/wordml" xmlns:wps="http://schemas.microsoft.com/office/word/2010/wordprocessingShape" mc:Ignorable="w14 w15 w16se w16cid wp14">
   <w:abstractNum w:abstractNumId="0" w15:restartNumberingAfterBreak="0">
     <w:nsid w:val="35D03473"/>
     <w:multiLevelType w:val="hybridMultilevel"/>
@@ -33318,7 +33405,7 @@
 </file>
 
 <file path=word/styles.xml><?xml version="1.0" encoding="utf-8"?>
-<w:styles xmlns:mc="http://schemas.openxmlformats.org/markup-compatibility/2006" xmlns:r="http://schemas.openxmlformats.org/officeDocument/2006/relationships" xmlns:w="http://schemas.openxmlformats.org/wordprocessingml/2006/main" xmlns:w14="http://schemas.microsoft.com/office/word/2010/wordml" xmlns:w15="http://schemas.microsoft.com/office/word/2012/wordml" xmlns:w16cex="http://schemas.microsoft.com/office/word/2018/wordml/cex" xmlns:w16cid="http://schemas.microsoft.com/office/word/2016/wordml/cid" xmlns:w16="http://schemas.microsoft.com/office/word/2018/wordml" xmlns:w16se="http://schemas.microsoft.com/office/word/2015/wordml/symex" mc:Ignorable="w14 w15 w16se w16cid w16 w16cex">
+<w:styles xmlns:mc="http://schemas.openxmlformats.org/markup-compatibility/2006" xmlns:r="http://schemas.openxmlformats.org/officeDocument/2006/relationships" xmlns:w="http://schemas.openxmlformats.org/wordprocessingml/2006/main" xmlns:w14="http://schemas.microsoft.com/office/word/2010/wordml" xmlns:w15="http://schemas.microsoft.com/office/word/2012/wordml" xmlns:w16cid="http://schemas.microsoft.com/office/word/2016/wordml/cid" xmlns:w16se="http://schemas.microsoft.com/office/word/2015/wordml/symex" mc:Ignorable="w14 w15 w16se w16cid">
   <w:docDefaults>
     <w:rPrDefault>
       <w:rPr>
@@ -33334,7 +33421,7 @@
       </w:pPr>
     </w:pPrDefault>
   </w:docDefaults>
-  <w:latentStyles w:defLockedState="0" w:defUIPriority="99" w:defSemiHidden="0" w:defUnhideWhenUsed="0" w:defQFormat="0" w:count="376">
+  <w:latentStyles w:defLockedState="0" w:defUIPriority="99" w:defSemiHidden="0" w:defUnhideWhenUsed="0" w:defQFormat="0" w:count="377">
     <w:lsdException w:name="Normal" w:uiPriority="0" w:qFormat="1"/>
     <w:lsdException w:name="heading 1" w:uiPriority="9" w:qFormat="1"/>
     <w:lsdException w:name="heading 2" w:semiHidden="1" w:uiPriority="9" w:unhideWhenUsed="1" w:qFormat="1"/>
@@ -33440,7 +33527,6 @@
     <w:lsdException w:name="HTML Sample" w:semiHidden="1" w:unhideWhenUsed="1"/>
     <w:lsdException w:name="HTML Typewriter" w:semiHidden="1" w:unhideWhenUsed="1"/>
     <w:lsdException w:name="HTML Variable" w:semiHidden="1" w:unhideWhenUsed="1"/>
-    <w:lsdException w:name="Normal Table" w:semiHidden="1" w:unhideWhenUsed="1"/>
     <w:lsdException w:name="annotation subject" w:semiHidden="1" w:unhideWhenUsed="1"/>
     <w:lsdException w:name="No List" w:semiHidden="1" w:unhideWhenUsed="1"/>
     <w:lsdException w:name="Outline List 1" w:semiHidden="1" w:unhideWhenUsed="1"/>
@@ -33487,10 +33573,8 @@
     <w:lsdException w:name="Table Subtle 2" w:semiHidden="1" w:unhideWhenUsed="1"/>
     <w:lsdException w:name="Table Web 1" w:semiHidden="1" w:unhideWhenUsed="1"/>
     <w:lsdException w:name="Table Web 2" w:semiHidden="1" w:unhideWhenUsed="1"/>
-    <w:lsdException w:name="Table Web 3" w:semiHidden="1" w:unhideWhenUsed="1"/>
     <w:lsdException w:name="Balloon Text" w:semiHidden="1" w:unhideWhenUsed="1"/>
     <w:lsdException w:name="Table Grid" w:uiPriority="39"/>
-    <w:lsdException w:name="Table Theme" w:semiHidden="1" w:unhideWhenUsed="1"/>
     <w:lsdException w:name="Placeholder Text" w:semiHidden="1"/>
     <w:lsdException w:name="No Spacing" w:uiPriority="1" w:qFormat="1"/>
     <w:lsdException w:name="Light Shading" w:uiPriority="60"/>
@@ -33711,6 +33795,7 @@
     <w:lsdException w:name="Hashtag" w:semiHidden="1" w:unhideWhenUsed="1"/>
     <w:lsdException w:name="Unresolved Mention" w:semiHidden="1" w:unhideWhenUsed="1"/>
     <w:lsdException w:name="Smart Link" w:semiHidden="1" w:unhideWhenUsed="1"/>
+    <w:lsdException w:name="Smart Link Error" w:semiHidden="1" w:unhideWhenUsed="1"/>
   </w:latentStyles>
   <w:style w:type="paragraph" w:default="1" w:styleId="Normal">
     <w:name w:val="Normal"/>
@@ -33720,11 +33805,11 @@
       <w:lang w:val="en-US"/>
     </w:rPr>
   </w:style>
-  <w:style w:type="paragraph" w:styleId="Heading1">
+  <w:style w:type="paragraph" w:styleId="Balk1">
     <w:name w:val="heading 1"/>
     <w:basedOn w:val="Normal"/>
     <w:next w:val="Normal"/>
-    <w:link w:val="Heading1Char"/>
+    <w:link w:val="Balk1Char"/>
     <w:uiPriority w:val="9"/>
     <w:qFormat/>
     <w:rsid w:val="007D6D5C"/>
@@ -33742,11 +33827,11 @@
       <w:szCs w:val="32"/>
     </w:rPr>
   </w:style>
-  <w:style w:type="paragraph" w:styleId="Heading2">
+  <w:style w:type="paragraph" w:styleId="Balk2">
     <w:name w:val="heading 2"/>
     <w:basedOn w:val="Normal"/>
     <w:next w:val="Normal"/>
-    <w:link w:val="Heading2Char"/>
+    <w:link w:val="Balk2Char"/>
     <w:uiPriority w:val="9"/>
     <w:unhideWhenUsed/>
     <w:qFormat/>
@@ -33764,11 +33849,11 @@
       <w:szCs w:val="26"/>
     </w:rPr>
   </w:style>
-  <w:style w:type="paragraph" w:styleId="Heading3">
+  <w:style w:type="paragraph" w:styleId="Balk3">
     <w:name w:val="heading 3"/>
     <w:basedOn w:val="Normal"/>
     <w:next w:val="Normal"/>
-    <w:link w:val="Heading3Char"/>
+    <w:link w:val="Balk3Char"/>
     <w:uiPriority w:val="9"/>
     <w:unhideWhenUsed/>
     <w:qFormat/>
@@ -33786,13 +33871,13 @@
       <w:szCs w:val="24"/>
     </w:rPr>
   </w:style>
-  <w:style w:type="character" w:default="1" w:styleId="DefaultParagraphFont">
+  <w:style w:type="character" w:default="1" w:styleId="VarsaylanParagrafYazTipi">
     <w:name w:val="Default Paragraph Font"/>
     <w:uiPriority w:val="1"/>
     <w:semiHidden/>
     <w:unhideWhenUsed/>
   </w:style>
-  <w:style w:type="table" w:default="1" w:styleId="TableNormal">
+  <w:style w:type="table" w:default="1" w:styleId="NormalTablo">
     <w:name w:val="Normal Table"/>
     <w:uiPriority w:val="99"/>
     <w:semiHidden/>
@@ -33807,16 +33892,16 @@
       </w:tblCellMar>
     </w:tblPr>
   </w:style>
-  <w:style w:type="numbering" w:default="1" w:styleId="NoList">
+  <w:style w:type="numbering" w:default="1" w:styleId="ListeYok">
     <w:name w:val="No List"/>
     <w:uiPriority w:val="99"/>
     <w:semiHidden/>
     <w:unhideWhenUsed/>
   </w:style>
-  <w:style w:type="character" w:customStyle="1" w:styleId="Heading1Char">
-    <w:name w:val="Heading 1 Char"/>
-    <w:basedOn w:val="DefaultParagraphFont"/>
-    <w:link w:val="Heading1"/>
+  <w:style w:type="character" w:customStyle="1" w:styleId="Balk1Char">
+    <w:name w:val="Başlık 1 Char"/>
+    <w:basedOn w:val="VarsaylanParagrafYazTipi"/>
+    <w:link w:val="Balk1"/>
     <w:uiPriority w:val="9"/>
     <w:rsid w:val="007D6D5C"/>
     <w:rPr>
@@ -33828,7 +33913,7 @@
       <w:lang w:val="en-US"/>
     </w:rPr>
   </w:style>
-  <w:style w:type="paragraph" w:styleId="ListParagraph">
+  <w:style w:type="paragraph" w:styleId="ListeParagraf">
     <w:name w:val="List Paragraph"/>
     <w:basedOn w:val="Normal"/>
     <w:uiPriority w:val="34"/>
@@ -33839,9 +33924,9 @@
       <w:contextualSpacing/>
     </w:pPr>
   </w:style>
-  <w:style w:type="table" w:styleId="TableGrid">
+  <w:style w:type="table" w:styleId="TabloKlavuzu">
     <w:name w:val="Table Grid"/>
-    <w:basedOn w:val="TableNormal"/>
+    <w:basedOn w:val="NormalTablo"/>
     <w:uiPriority w:val="39"/>
     <w:rsid w:val="0071721C"/>
     <w:pPr>
@@ -33858,10 +33943,10 @@
       </w:tblBorders>
     </w:tblPr>
   </w:style>
-  <w:style w:type="character" w:customStyle="1" w:styleId="Heading2Char">
-    <w:name w:val="Heading 2 Char"/>
-    <w:basedOn w:val="DefaultParagraphFont"/>
-    <w:link w:val="Heading2"/>
+  <w:style w:type="character" w:customStyle="1" w:styleId="Balk2Char">
+    <w:name w:val="Başlık 2 Char"/>
+    <w:basedOn w:val="VarsaylanParagrafYazTipi"/>
+    <w:link w:val="Balk2"/>
     <w:uiPriority w:val="9"/>
     <w:rsid w:val="006F0F93"/>
     <w:rPr>
@@ -33872,7 +33957,7 @@
       <w:lang w:val="en-US"/>
     </w:rPr>
   </w:style>
-  <w:style w:type="paragraph" w:styleId="Caption">
+  <w:style w:type="paragraph" w:styleId="ResimYazs">
     <w:name w:val="caption"/>
     <w:basedOn w:val="Normal"/>
     <w:next w:val="Normal"/>
@@ -33891,10 +33976,10 @@
       <w:szCs w:val="18"/>
     </w:rPr>
   </w:style>
-  <w:style w:type="character" w:customStyle="1" w:styleId="Heading3Char">
-    <w:name w:val="Heading 3 Char"/>
-    <w:basedOn w:val="DefaultParagraphFont"/>
-    <w:link w:val="Heading3"/>
+  <w:style w:type="character" w:customStyle="1" w:styleId="Balk3Char">
+    <w:name w:val="Başlık 3 Char"/>
+    <w:basedOn w:val="VarsaylanParagrafYazTipi"/>
+    <w:link w:val="Balk3"/>
     <w:uiPriority w:val="9"/>
     <w:rsid w:val="004A088C"/>
     <w:rPr>
@@ -33905,10 +33990,10 @@
       <w:lang w:val="en-US"/>
     </w:rPr>
   </w:style>
-  <w:style w:type="paragraph" w:styleId="Header">
+  <w:style w:type="paragraph" w:styleId="stBilgi">
     <w:name w:val="header"/>
     <w:basedOn w:val="Normal"/>
-    <w:link w:val="HeaderChar"/>
+    <w:link w:val="stBilgiChar"/>
     <w:uiPriority w:val="99"/>
     <w:unhideWhenUsed/>
     <w:rsid w:val="008D0D35"/>
@@ -33920,20 +34005,20 @@
       <w:spacing w:after="0" w:line="240" w:lineRule="auto"/>
     </w:pPr>
   </w:style>
-  <w:style w:type="character" w:customStyle="1" w:styleId="HeaderChar">
-    <w:name w:val="Header Char"/>
-    <w:basedOn w:val="DefaultParagraphFont"/>
-    <w:link w:val="Header"/>
+  <w:style w:type="character" w:customStyle="1" w:styleId="stBilgiChar">
+    <w:name w:val="Üst Bilgi Char"/>
+    <w:basedOn w:val="VarsaylanParagrafYazTipi"/>
+    <w:link w:val="stBilgi"/>
     <w:uiPriority w:val="99"/>
     <w:rsid w:val="008D0D35"/>
     <w:rPr>
       <w:lang w:val="en-US"/>
     </w:rPr>
   </w:style>
-  <w:style w:type="paragraph" w:styleId="Footer">
+  <w:style w:type="paragraph" w:styleId="AltBilgi">
     <w:name w:val="footer"/>
     <w:basedOn w:val="Normal"/>
-    <w:link w:val="FooterChar"/>
+    <w:link w:val="AltBilgiChar"/>
     <w:uiPriority w:val="99"/>
     <w:unhideWhenUsed/>
     <w:rsid w:val="008D0D35"/>
@@ -33945,19 +34030,19 @@
       <w:spacing w:after="0" w:line="240" w:lineRule="auto"/>
     </w:pPr>
   </w:style>
-  <w:style w:type="character" w:customStyle="1" w:styleId="FooterChar">
-    <w:name w:val="Footer Char"/>
-    <w:basedOn w:val="DefaultParagraphFont"/>
-    <w:link w:val="Footer"/>
+  <w:style w:type="character" w:customStyle="1" w:styleId="AltBilgiChar">
+    <w:name w:val="Alt Bilgi Char"/>
+    <w:basedOn w:val="VarsaylanParagrafYazTipi"/>
+    <w:link w:val="AltBilgi"/>
     <w:uiPriority w:val="99"/>
     <w:rsid w:val="008D0D35"/>
     <w:rPr>
       <w:lang w:val="en-US"/>
     </w:rPr>
   </w:style>
-  <w:style w:type="paragraph" w:styleId="TOCHeading">
+  <w:style w:type="paragraph" w:styleId="TBal">
     <w:name w:val="TOC Heading"/>
-    <w:basedOn w:val="Heading1"/>
+    <w:basedOn w:val="Balk1"/>
     <w:next w:val="Normal"/>
     <w:uiPriority w:val="39"/>
     <w:unhideWhenUsed/>
@@ -33973,7 +34058,7 @@
       <w:lang w:val="tr-TR" w:eastAsia="tr-TR"/>
     </w:rPr>
   </w:style>
-  <w:style w:type="paragraph" w:styleId="TOC1">
+  <w:style w:type="paragraph" w:styleId="T1">
     <w:name w:val="toc 1"/>
     <w:basedOn w:val="Normal"/>
     <w:next w:val="Normal"/>
@@ -33985,7 +34070,7 @@
       <w:spacing w:after="100"/>
     </w:pPr>
   </w:style>
-  <w:style w:type="paragraph" w:styleId="TOC2">
+  <w:style w:type="paragraph" w:styleId="T2">
     <w:name w:val="toc 2"/>
     <w:basedOn w:val="Normal"/>
     <w:next w:val="Normal"/>
@@ -33998,7 +34083,7 @@
       <w:ind w:left="220"/>
     </w:pPr>
   </w:style>
-  <w:style w:type="paragraph" w:styleId="TOC3">
+  <w:style w:type="paragraph" w:styleId="T3">
     <w:name w:val="toc 3"/>
     <w:basedOn w:val="Normal"/>
     <w:next w:val="Normal"/>
@@ -34011,9 +34096,9 @@
       <w:ind w:left="440"/>
     </w:pPr>
   </w:style>
-  <w:style w:type="character" w:styleId="Hyperlink">
+  <w:style w:type="character" w:styleId="Kpr">
     <w:name w:val="Hyperlink"/>
-    <w:basedOn w:val="DefaultParagraphFont"/>
+    <w:basedOn w:val="VarsaylanParagrafYazTipi"/>
     <w:uiPriority w:val="99"/>
     <w:unhideWhenUsed/>
     <w:rsid w:val="008D0D35"/>
@@ -34325,7 +34410,7 @@
 </file>
 
 <file path=customXml/itemProps1.xml><?xml version="1.0" encoding="utf-8"?>
-<ds:datastoreItem xmlns:ds="http://schemas.openxmlformats.org/officeDocument/2006/customXml" ds:itemID="{A43A6ACB-41CA-4DC5-8A50-3D2B77A9C4E6}">
+<ds:datastoreItem xmlns:ds="http://schemas.openxmlformats.org/officeDocument/2006/customXml" ds:itemID="{D0FE9BE3-270F-4017-8FDA-E7F3E8DADD4C}">
   <ds:schemaRefs>
     <ds:schemaRef ds:uri="http://schemas.openxmlformats.org/officeDocument/2006/bibliography"/>
   </ds:schemaRefs>

</xml_diff>